<commit_message>
Avances en el desarrollo de la historia
</commit_message>
<xml_diff>
--- a/Escape From L.S.docx
+++ b/Escape From L.S.docx
@@ -7,7 +7,15 @@
         <w:pStyle w:val="Ttulo1"/>
       </w:pPr>
       <w:r>
-        <w:t>Escape From L.S (Los Salesianos)</w:t>
+        <w:t xml:space="preserve">Escape </w:t>
+      </w:r>
+      <w:proofErr w:type="spellStart"/>
+      <w:r>
+        <w:t>From</w:t>
+      </w:r>
+      <w:proofErr w:type="spellEnd"/>
+      <w:r>
+        <w:t xml:space="preserve"> L.S (Los Salesianos)</w:t>
       </w:r>
     </w:p>
     <w:p>
@@ -27,15 +35,52 @@
     </w:p>
     <w:p>
       <w:r>
-        <w:t xml:space="preserve">Después de un ardua semana de exámenes, proyectos y  soborn… entrega de dádivas a los profesores en forma de diversos alimentos, vuelves a casa tan rápido cómo te lo permiten tus piernas y el concurrido tráfico. Tras comerte un señor potaje de garbanzos, echarte una siesta de 3 horas y media y plantearte la razón de tu existencia durante los 30 segundos que tardas en hacer de vientre, vas a tu cuarto a echarte una partidita </w:t>
-      </w:r>
-      <w:r>
-        <w:t xml:space="preserve">al Ultimate Fantasy. </w:t>
-      </w:r>
-    </w:p>
-    <w:p>
-      <w:r>
-        <w:t>Entras en tu cuarto y se te hincha el pecho como un pavo al ver tu flamante VOP (Virtual Object Projector). El VOP es una consola puntera que</w:t>
+        <w:t xml:space="preserve">Después de un ardua semana de exámenes, proyectos </w:t>
+      </w:r>
+      <w:proofErr w:type="gramStart"/>
+      <w:r>
+        <w:t xml:space="preserve">y  </w:t>
+      </w:r>
+      <w:proofErr w:type="spellStart"/>
+      <w:r>
+        <w:t>soborn</w:t>
+      </w:r>
+      <w:proofErr w:type="spellEnd"/>
+      <w:proofErr w:type="gramEnd"/>
+      <w:r>
+        <w:t xml:space="preserve">… entrega de dádivas a los profesores en forma de diversos alimentos, vuelves a casa tan rápido cómo te lo permiten tus piernas y el concurrido tráfico. Tras comerte un señor potaje de garbanzos, echarte una siesta de 3 horas y media y plantearte la razón de tu existencia durante los 30 segundos que tardas en hacer de vientre, vas a tu cuarto a echarte una partidita </w:t>
+      </w:r>
+      <w:r>
+        <w:t xml:space="preserve">al Ultimate </w:t>
+      </w:r>
+      <w:proofErr w:type="spellStart"/>
+      <w:r>
+        <w:t>Fantasy</w:t>
+      </w:r>
+      <w:proofErr w:type="spellEnd"/>
+      <w:r>
+        <w:t xml:space="preserve">. </w:t>
+      </w:r>
+    </w:p>
+    <w:p>
+      <w:r>
+        <w:t xml:space="preserve">Entras en tu cuarto y se te hincha el pecho como un pavo al ver tu flamante VOP (Virtual </w:t>
+      </w:r>
+      <w:proofErr w:type="spellStart"/>
+      <w:r>
+        <w:t>Object</w:t>
+      </w:r>
+      <w:proofErr w:type="spellEnd"/>
+      <w:r>
+        <w:t xml:space="preserve"> </w:t>
+      </w:r>
+      <w:proofErr w:type="spellStart"/>
+      <w:r>
+        <w:t>Projector</w:t>
+      </w:r>
+      <w:proofErr w:type="spellEnd"/>
+      <w:r>
+        <w:t>). El VOP es una consola puntera que</w:t>
       </w:r>
       <w:r>
         <w:t>,</w:t>
@@ -44,29 +89,69 @@
         <w:t xml:space="preserve"> mediante la sincronización de las ondas cerebrales en tiempo real del usuario, permite a este jugar, experimentar y sentir los detalles del juego con un realismo pasmoso)</w:t>
       </w:r>
       <w:r>
-        <w:t>. Mientras se actualiza el último parche piensa en los pobres jabalíes e iletrados goblins que vas a diezmar con tu motosierra oxidada. Tras una angustiosa espera de 2 minutos, te colocas el casco (ocupa hasta la nariz) y arrancas el juego…</w:t>
-      </w:r>
-    </w:p>
-    <w:p>
-      <w:pPr>
-        <w:rPr>
-          <w:i/>
-          <w:iCs/>
-        </w:rPr>
-      </w:pPr>
-      <w:r>
-        <w:rPr>
-          <w:i/>
-          <w:iCs/>
-        </w:rPr>
-        <w:t>Inicializando Ultimate Fantasy, sincronizando…</w:t>
-      </w:r>
-      <w:r>
-        <w:rPr>
-          <w:i/>
-          <w:iCs/>
-        </w:rPr>
-        <w:t xml:space="preserve"> (suena una sintentizada y sensual voz femenina).</w:t>
+        <w:t xml:space="preserve">. Mientras se actualiza el último parche piensa en los pobres jabalíes e iletrados </w:t>
+      </w:r>
+      <w:proofErr w:type="spellStart"/>
+      <w:r>
+        <w:t>goblins</w:t>
+      </w:r>
+      <w:proofErr w:type="spellEnd"/>
+      <w:r>
+        <w:t xml:space="preserve"> que vas a diezmar con tu motosierra oxidada. Tras una angustiosa espera de 2 minutos, te colocas el casco (ocupa hasta la nariz) y arrancas el juego…</w:t>
+      </w:r>
+    </w:p>
+    <w:p>
+      <w:pPr>
+        <w:rPr>
+          <w:i/>
+          <w:iCs/>
+        </w:rPr>
+      </w:pPr>
+      <w:r>
+        <w:rPr>
+          <w:i/>
+          <w:iCs/>
+        </w:rPr>
+        <w:t xml:space="preserve">Inicializando Ultimate </w:t>
+      </w:r>
+      <w:proofErr w:type="spellStart"/>
+      <w:r>
+        <w:rPr>
+          <w:i/>
+          <w:iCs/>
+        </w:rPr>
+        <w:t>Fantasy</w:t>
+      </w:r>
+      <w:proofErr w:type="spellEnd"/>
+      <w:r>
+        <w:rPr>
+          <w:i/>
+          <w:iCs/>
+        </w:rPr>
+        <w:t>, sincronizando…</w:t>
+      </w:r>
+      <w:r>
+        <w:rPr>
+          <w:i/>
+          <w:iCs/>
+        </w:rPr>
+        <w:t xml:space="preserve"> (suena una </w:t>
+      </w:r>
+      <w:proofErr w:type="spellStart"/>
+      <w:r>
+        <w:rPr>
+          <w:i/>
+          <w:iCs/>
+        </w:rPr>
+        <w:t>sintentizada</w:t>
+      </w:r>
+      <w:proofErr w:type="spellEnd"/>
+      <w:r>
+        <w:rPr>
+          <w:i/>
+          <w:iCs/>
+        </w:rPr>
+        <w:t xml:space="preserve"> y sensual voz femenina).</w:t>
       </w:r>
     </w:p>
     <w:p>
@@ -173,7 +258,15 @@
         <w:t xml:space="preserve">¿?: ¿Ángel? ¿Con qué así </w:t>
       </w:r>
       <w:r>
-        <w:t xml:space="preserve">se llama esta representación? Yo no son Ángel, yo soy El Ángel, guardián de este programa, el “Master and Commander” de todo lo que ocurre </w:t>
+        <w:t xml:space="preserve">se llama esta representación? Yo no son Ángel, yo soy El Ángel, guardián de este programa, el “Master and </w:t>
+      </w:r>
+      <w:proofErr w:type="spellStart"/>
+      <w:r>
+        <w:t>Commander</w:t>
+      </w:r>
+      <w:proofErr w:type="spellEnd"/>
+      <w:r>
+        <w:t xml:space="preserve">” de todo lo que ocurre </w:t>
       </w:r>
       <w:r>
         <w:lastRenderedPageBreak/>
@@ -201,7 +294,15 @@
         </w:numPr>
       </w:pPr>
       <w:r>
-        <w:t>El Ángel: Como puedes ver las puertas y ventanas están cerradas a cal y canto y ni aún suponiendo que estuvieses en buena forma física, no podrías forzarla ni romperla. Debes ingeniártelas para salir de este sitio. Para ello, tienes en tu bolsillo derecho un regalito.</w:t>
+        <w:t xml:space="preserve">El Ángel: Como puedes ver las puertas y ventanas están cerradas a cal y canto y ni </w:t>
+      </w:r>
+      <w:proofErr w:type="spellStart"/>
+      <w:r>
+        <w:t>aún</w:t>
+      </w:r>
+      <w:proofErr w:type="spellEnd"/>
+      <w:r>
+        <w:t xml:space="preserve"> suponiendo que estuvieses en buena forma física, no podrías forzarla ni romperla. Debes ingeniártelas para salir de este sitio. Para ello, tienes en tu bolsillo derecho un regalito.</w:t>
       </w:r>
     </w:p>
     <w:p>
@@ -213,7 +314,15 @@
         </w:numPr>
       </w:pPr>
       <w:r>
-        <w:t>Jugador: ¡!! ¿Qué es esta cosa? ¿Un smartphone?</w:t>
+        <w:t>Jugador</w:t>
+      </w:r>
+      <w:proofErr w:type="gramStart"/>
+      <w:r>
+        <w:t>: ¡!!</w:t>
+      </w:r>
+      <w:proofErr w:type="gramEnd"/>
+      <w:r>
+        <w:t xml:space="preserve"> ¿Qué es esta cosa? ¿Un smartphone?</w:t>
       </w:r>
     </w:p>
     <w:p>
@@ -227,15 +336,32 @@
       <w:r>
         <w:t xml:space="preserve">El Ángel: Es un </w:t>
       </w:r>
-      <w:r>
-        <w:rPr>
-          <w:i/>
-          <w:iCs/>
-        </w:rPr>
-        <w:t>Instanciador.</w:t>
-      </w:r>
-      <w:r>
-        <w:t xml:space="preserve"> Crea instancias u objetos de aquellos elementos que hayas escaneado con la cámara que viene detrás. Cuándo encuentres algo que consideres de interés, prueba a intentar escanearlo: quizás obtengas un código que te permita instanciar.</w:t>
+      <w:proofErr w:type="spellStart"/>
+      <w:r>
+        <w:rPr>
+          <w:i/>
+          <w:iCs/>
+        </w:rPr>
+        <w:t>Instanciador</w:t>
+      </w:r>
+      <w:proofErr w:type="spellEnd"/>
+      <w:r>
+        <w:rPr>
+          <w:i/>
+          <w:iCs/>
+        </w:rPr>
+        <w:t>.</w:t>
+      </w:r>
+      <w:r>
+        <w:t xml:space="preserve"> Crea instancias u objetos de aquellos elementos que hayas escaneado con la cámara que viene detrás. </w:t>
+      </w:r>
+      <w:proofErr w:type="gramStart"/>
+      <w:r>
+        <w:t>Cuándo</w:t>
+      </w:r>
+      <w:proofErr w:type="gramEnd"/>
+      <w:r>
+        <w:t xml:space="preserve"> encuentres algo que consideres de interés, prueba a intentar escanearlo: quizás obtengas un código que te permita instanciar.</w:t>
       </w:r>
     </w:p>
     <w:p>
@@ -270,7 +396,15 @@
         </w:numPr>
       </w:pPr>
       <w:r>
-        <w:t>El Ángel: No hay “y sis”. Buena suerte.</w:t>
+        <w:t xml:space="preserve">El Ángel: No hay “y </w:t>
+      </w:r>
+      <w:proofErr w:type="spellStart"/>
+      <w:r>
+        <w:t>sis</w:t>
+      </w:r>
+      <w:proofErr w:type="spellEnd"/>
+      <w:r>
+        <w:t>”. Buena suerte.</w:t>
       </w:r>
     </w:p>
     <w:p>
@@ -314,7 +448,15 @@
         <w:ind w:left="360"/>
       </w:pPr>
       <w:r>
-        <w:t>Donde X, Y y Z son 3 números en binario que indican aleatoriamente 3 posiciones de las mesas de los alumnos (del 1 al 30). En la entrada al cuarto trastero hay una cerradura digital que te pide que inserte 5 números en la siguiente secuencia: X-Y-Z-Y-X</w:t>
+        <w:t xml:space="preserve">Donde X, Y </w:t>
+      </w:r>
+      <w:proofErr w:type="spellStart"/>
+      <w:r>
+        <w:t>y</w:t>
+      </w:r>
+      <w:proofErr w:type="spellEnd"/>
+      <w:r>
+        <w:t xml:space="preserve"> Z son 3 números en binario que indican aleatoriamente 3 posiciones de las mesas de los alumnos (del 1 al 30). En la entrada al cuarto trastero hay una cerradura digital que te pide que inserte 5 números en la siguiente secuencia: X-Y-Z-Y-X</w:t>
       </w:r>
       <w:r>
         <w:t>, siguiendo la lógica del acertijo, el jugador debe: traducir de binario a decimal los números y luego introducir estos en la secuencia correcta en la cerradura.</w:t>
@@ -340,7 +482,23 @@
         <w:t xml:space="preserve">(Definición del objeto: “Un soplete normal y corriente. Tiene un conejo blanco impreso en él y una frase de advertencia: </w:t>
       </w:r>
       <w:r>
-        <w:t>NO funde adamantiun. Inflamable significa flamable.”</w:t>
+        <w:t xml:space="preserve">NO funde </w:t>
+      </w:r>
+      <w:proofErr w:type="spellStart"/>
+      <w:r>
+        <w:t>adamantiun</w:t>
+      </w:r>
+      <w:proofErr w:type="spellEnd"/>
+      <w:r>
+        <w:t xml:space="preserve">. Inflamable significa </w:t>
+      </w:r>
+      <w:proofErr w:type="spellStart"/>
+      <w:r>
+        <w:t>flamable</w:t>
+      </w:r>
+      <w:proofErr w:type="spellEnd"/>
+      <w:r>
+        <w:t>.”</w:t>
       </w:r>
     </w:p>
     <w:p>
@@ -408,7 +566,15 @@
         <w:t xml:space="preserve">: </w:t>
       </w:r>
       <w:r>
-        <w:t xml:space="preserve">“Juego de ajedrez sencillito para Dummies. Edad </w:t>
+        <w:t xml:space="preserve">“Juego de ajedrez sencillito para </w:t>
+      </w:r>
+      <w:proofErr w:type="spellStart"/>
+      <w:r>
+        <w:t>Dummies</w:t>
+      </w:r>
+      <w:proofErr w:type="spellEnd"/>
+      <w:r>
+        <w:t xml:space="preserve">. Edad </w:t>
       </w:r>
       <w:r>
         <w:lastRenderedPageBreak/>
@@ -421,7 +587,15 @@
         <w:t>Las estaciones del año y también los elementos y los puntos cardinales y el número represento</w:t>
       </w:r>
       <w:r>
-        <w:t>”. Este última frase hace referencia al número 4, que es la mesa con un ordenador que tiene lector de CD</w:t>
+        <w:t xml:space="preserve">”. </w:t>
+      </w:r>
+      <w:proofErr w:type="gramStart"/>
+      <w:r>
+        <w:t>Este última frase</w:t>
+      </w:r>
+      <w:proofErr w:type="gramEnd"/>
+      <w:r>
+        <w:t xml:space="preserve"> hace referencia al número 4, que es la mesa con un ordenador que tiene lector de CD</w:t>
       </w:r>
       <w:r>
         <w:t xml:space="preserve">). </w:t>
@@ -477,7 +651,16 @@
           <w:i/>
           <w:iCs/>
         </w:rPr>
-        <w:t>lupa</w:t>
+        <w:t>L</w:t>
+      </w:r>
+      <w:r>
+        <w:rPr>
+          <w:b/>
+          <w:bCs/>
+          <w:i/>
+          <w:iCs/>
+        </w:rPr>
+        <w:t>upa</w:t>
       </w:r>
       <w:r>
         <w:t>.</w:t>
@@ -506,6 +689,145 @@
       <w:r>
         <w:t>Superada la prueba, se encenderá el cañón en calidad VGA donde se podrá leer: “No hay puerta.” Si el jugador se acerca a la puerta de salida, saltará el mensaje: “Cierto, no hay puerta”, y este podrá salir del aula y terminar la Fase 1.</w:t>
       </w:r>
+    </w:p>
+    <w:p>
+      <w:pPr>
+        <w:ind w:left="360"/>
+        <w:rPr>
+          <w:b/>
+          <w:bCs/>
+        </w:rPr>
+      </w:pPr>
+      <w:r>
+        <w:rPr>
+          <w:b/>
+          <w:bCs/>
+        </w:rPr>
+        <w:t>Zonas de interacción</w:t>
+      </w:r>
+    </w:p>
+    <w:p>
+      <w:pPr>
+        <w:ind w:left="360"/>
+      </w:pPr>
+      <w:r>
+        <w:t>1) Mesa del profesor.</w:t>
+      </w:r>
+    </w:p>
+    <w:p>
+      <w:pPr>
+        <w:ind w:left="360"/>
+      </w:pPr>
+      <w:r>
+        <w:t>- Observar la mesa: “Esta es la mesa que usan los profesores y, cómo era de esperar, los rotuladores están todos gastados.”</w:t>
+      </w:r>
+    </w:p>
+    <w:p>
+      <w:pPr>
+        <w:ind w:left="360"/>
+      </w:pPr>
+      <w:r>
+        <w:t>- Observar el archivador: “Está cerrado herméticamente, y lo más crispante de todo: ¡La cerradura no tiene una apertura para introducir llave alguna!”</w:t>
+      </w:r>
+      <w:r>
+        <w:t xml:space="preserve"> </w:t>
+      </w:r>
+      <w:r>
+        <w:rPr>
+          <w:b/>
+          <w:bCs/>
+          <w:i/>
+          <w:iCs/>
+        </w:rPr>
+        <w:t>Si está abierta</w:t>
+      </w:r>
+      <w:r>
+        <w:t xml:space="preserve">: “La cerradura está deformada, como la mente retorcida de </w:t>
+      </w:r>
+      <w:proofErr w:type="spellStart"/>
+      <w:r>
+        <w:t>Luismi</w:t>
+      </w:r>
+      <w:proofErr w:type="spellEnd"/>
+      <w:r>
+        <w:t xml:space="preserve"> al mandarnos ejercicios de Base de Datos.”</w:t>
+      </w:r>
+    </w:p>
+    <w:p>
+      <w:pPr>
+        <w:ind w:left="360"/>
+      </w:pPr>
+      <w:r>
+        <w:t>- Observar la pantalla del profesor. “Está apagada</w:t>
+      </w:r>
+      <w:r>
+        <w:t xml:space="preserve">, como mis ganas de estudiar a las 8 de la tarde.” </w:t>
+      </w:r>
+      <w:r>
+        <w:rPr>
+          <w:b/>
+          <w:bCs/>
+          <w:i/>
+          <w:iCs/>
+        </w:rPr>
+        <w:t>Si se posee la Lupa</w:t>
+      </w:r>
+      <w:r>
+        <w:t xml:space="preserve">: “¡Está encendida! Hay un panel con un teclado numérico. Está pidiendo una contraseña.” </w:t>
+      </w:r>
+      <w:r>
+        <w:rPr>
+          <w:b/>
+          <w:bCs/>
+          <w:i/>
+          <w:iCs/>
+        </w:rPr>
+        <w:t>Si se ha introducido la contraseña correctamente</w:t>
+      </w:r>
+      <w:r>
+        <w:t>: se vuelve a apagar.</w:t>
+      </w:r>
+    </w:p>
+    <w:p>
+      <w:pPr>
+        <w:ind w:left="360"/>
+      </w:pPr>
+      <w:r>
+        <w:t xml:space="preserve">1.1. </w:t>
+      </w:r>
+      <w:r>
+        <w:t>Usar soplete: (true) “A falta de llave, buenos son unos cuantos grados centígrados.</w:t>
+      </w:r>
+      <w:r>
+        <w:t xml:space="preserve"> ¡Hala!¡Que ha funcionado y todo! Esto de llevar el mayor descubrimiento de la prehistoria en el bolsillo es cojonudo. “</w:t>
+      </w:r>
+    </w:p>
+    <w:p>
+      <w:pPr>
+        <w:ind w:left="360"/>
+      </w:pPr>
+      <w:r>
+        <w:t>“¿Qué es esto? Hay una caja dentro. Tiene una pantalla táctil…</w:t>
+      </w:r>
+      <w:r>
+        <w:t xml:space="preserve"> Oh, parece que es un juego de Tres en Raya.</w:t>
+      </w:r>
+      <w:r>
+        <w:t>” (Abre el archivador y permite jugar al Tres en Raya).</w:t>
+      </w:r>
+    </w:p>
+    <w:p>
+      <w:pPr>
+        <w:ind w:left="360"/>
+      </w:pPr>
+      <w:r>
+        <w:t>1.2 Intentar abrir la caja: “Vamos a ver si abrimos esto…” (Comienza el juego Tres en Raya).</w:t>
+      </w:r>
+    </w:p>
+    <w:p>
+      <w:pPr>
+        <w:ind w:left="360"/>
+      </w:pPr>
       <w:bookmarkStart w:id="0" w:name="_GoBack"/>
       <w:bookmarkEnd w:id="0"/>
     </w:p>

</xml_diff>

<commit_message>
Actualizada la historia con 5 juegos.
</commit_message>
<xml_diff>
--- a/Escape From L.S.docx
+++ b/Escape From L.S.docx
@@ -1,6 +1,6 @@
 
 <file path=word/document.xml><?xml version="1.0" encoding="utf-8"?>
-<w:document xmlns:wpc="http://schemas.microsoft.com/office/word/2010/wordprocessingCanvas" xmlns:cx="http://schemas.microsoft.com/office/drawing/2014/chartex" xmlns:cx1="http://schemas.microsoft.com/office/drawing/2015/9/8/chartex" xmlns:cx2="http://schemas.microsoft.com/office/drawing/2015/10/21/chartex" xmlns:cx3="http://schemas.microsoft.com/office/drawing/2016/5/9/chartex" xmlns:cx4="http://schemas.microsoft.com/office/drawing/2016/5/10/chartex" xmlns:cx5="http://schemas.microsoft.com/office/drawing/2016/5/11/chartex" xmlns:cx6="http://schemas.microsoft.com/office/drawing/2016/5/12/chartex" xmlns:cx7="http://schemas.microsoft.com/office/drawing/2016/5/13/chartex" xmlns:cx8="http://schemas.microsoft.com/office/drawing/2016/5/14/chartex" xmlns:mc="http://schemas.openxmlformats.org/markup-compatibility/2006" xmlns:aink="http://schemas.microsoft.com/office/drawing/2016/ink" xmlns:am3d="http://schemas.microsoft.com/office/drawing/2017/model3d" xmlns:o="urn:schemas-microsoft-com:office:office" xmlns:r="http://schemas.openxmlformats.org/officeDocument/2006/relationships" xmlns:m="http://schemas.openxmlformats.org/officeDocument/2006/math" xmlns:v="urn:schemas-microsoft-com:vml" xmlns:wp14="http://schemas.microsoft.com/office/word/2010/wordprocessingDrawing" xmlns:wp="http://schemas.openxmlformats.org/drawingml/2006/wordprocessingDrawing" xmlns:w10="urn:schemas-microsoft-com:office:word" xmlns:w="http://schemas.openxmlformats.org/wordprocessingml/2006/main" xmlns:w14="http://schemas.microsoft.com/office/word/2010/wordml" xmlns:w15="http://schemas.microsoft.com/office/word/2012/wordml" xmlns:w16cid="http://schemas.microsoft.com/office/word/2016/wordml/cid" xmlns:w16se="http://schemas.microsoft.com/office/word/2015/wordml/symex" xmlns:wpg="http://schemas.microsoft.com/office/word/2010/wordprocessingGroup" xmlns:wpi="http://schemas.microsoft.com/office/word/2010/wordprocessingInk" xmlns:wne="http://schemas.microsoft.com/office/word/2006/wordml" xmlns:wps="http://schemas.microsoft.com/office/word/2010/wordprocessingShape" mc:Ignorable="w14 w15 w16se w16cid wp14">
+<w:document xmlns:wpc="http://schemas.microsoft.com/office/word/2010/wordprocessingCanvas" xmlns:cx="http://schemas.microsoft.com/office/drawing/2014/chartex" xmlns:mc="http://schemas.openxmlformats.org/markup-compatibility/2006" xmlns:o="urn:schemas-microsoft-com:office:office" xmlns:r="http://schemas.openxmlformats.org/officeDocument/2006/relationships" xmlns:m="http://schemas.openxmlformats.org/officeDocument/2006/math" xmlns:v="urn:schemas-microsoft-com:vml" xmlns:wp14="http://schemas.microsoft.com/office/word/2010/wordprocessingDrawing" xmlns:wp="http://schemas.openxmlformats.org/drawingml/2006/wordprocessingDrawing" xmlns:w10="urn:schemas-microsoft-com:office:word" xmlns:w="http://schemas.openxmlformats.org/wordprocessingml/2006/main" xmlns:w14="http://schemas.microsoft.com/office/word/2010/wordml" xmlns:w15="http://schemas.microsoft.com/office/word/2012/wordml" xmlns:w16se="http://schemas.microsoft.com/office/word/2015/wordml/symex" xmlns:wpg="http://schemas.microsoft.com/office/word/2010/wordprocessingGroup" xmlns:wpi="http://schemas.microsoft.com/office/word/2010/wordprocessingInk" xmlns:wne="http://schemas.microsoft.com/office/word/2006/wordml" xmlns:wps="http://schemas.microsoft.com/office/word/2010/wordprocessingShape" mc:Ignorable="w14 w15 w16se wp14">
   <w:body>
     <w:p>
       <w:pPr>
@@ -35,23 +35,26 @@
     </w:p>
     <w:p>
       <w:r>
-        <w:t xml:space="preserve">Después de un ardua semana de exámenes, proyectos </w:t>
-      </w:r>
-      <w:proofErr w:type="gramStart"/>
-      <w:r>
-        <w:t xml:space="preserve">y  </w:t>
+        <w:t xml:space="preserve">Después de un ardua semana de exámenes, proyectos y  </w:t>
       </w:r>
       <w:proofErr w:type="spellStart"/>
       <w:r>
         <w:t>soborn</w:t>
       </w:r>
       <w:proofErr w:type="spellEnd"/>
-      <w:proofErr w:type="gramEnd"/>
       <w:r>
         <w:t xml:space="preserve">… entrega de dádivas a los profesores en forma de diversos alimentos, vuelves a casa tan rápido cómo te lo permiten tus piernas y el concurrido tráfico. Tras comerte un señor potaje de garbanzos, echarte una siesta de 3 horas y media y plantearte la razón de tu existencia durante los 30 segundos que tardas en hacer de vientre, vas a tu cuarto a echarte una partidita </w:t>
       </w:r>
       <w:r>
-        <w:t xml:space="preserve">al Ultimate </w:t>
+        <w:t xml:space="preserve">al </w:t>
+      </w:r>
+      <w:proofErr w:type="spellStart"/>
+      <w:r>
+        <w:t>Ultimate</w:t>
+      </w:r>
+      <w:proofErr w:type="spellEnd"/>
+      <w:r>
+        <w:t xml:space="preserve"> </w:t>
       </w:r>
       <w:proofErr w:type="spellStart"/>
       <w:r>
@@ -112,7 +115,23 @@
           <w:i/>
           <w:iCs/>
         </w:rPr>
-        <w:t xml:space="preserve">Inicializando Ultimate </w:t>
+        <w:t xml:space="preserve">Inicializando </w:t>
+      </w:r>
+      <w:proofErr w:type="spellStart"/>
+      <w:r>
+        <w:rPr>
+          <w:i/>
+          <w:iCs/>
+        </w:rPr>
+        <w:t>Ultimate</w:t>
+      </w:r>
+      <w:proofErr w:type="spellEnd"/>
+      <w:r>
+        <w:rPr>
+          <w:i/>
+          <w:iCs/>
+        </w:rPr>
+        <w:t xml:space="preserve"> </w:t>
       </w:r>
       <w:proofErr w:type="spellStart"/>
       <w:r>
@@ -314,15 +333,7 @@
         </w:numPr>
       </w:pPr>
       <w:r>
-        <w:t>Jugador</w:t>
-      </w:r>
-      <w:proofErr w:type="gramStart"/>
-      <w:r>
-        <w:t>: ¡!!</w:t>
-      </w:r>
-      <w:proofErr w:type="gramEnd"/>
-      <w:r>
-        <w:t xml:space="preserve"> ¿Qué es esta cosa? ¿Un smartphone?</w:t>
+        <w:t>Jugador: ¡!! ¿Qué es esta cosa? ¿Un smartphone?</w:t>
       </w:r>
     </w:p>
     <w:p>
@@ -353,15 +364,7 @@
         <w:t>.</w:t>
       </w:r>
       <w:r>
-        <w:t xml:space="preserve"> Crea instancias u objetos de aquellos elementos que hayas escaneado con la cámara que viene detrás. </w:t>
-      </w:r>
-      <w:proofErr w:type="gramStart"/>
-      <w:r>
-        <w:t>Cuándo</w:t>
-      </w:r>
-      <w:proofErr w:type="gramEnd"/>
-      <w:r>
-        <w:t xml:space="preserve"> encuentres algo que consideres de interés, prueba a intentar escanearlo: quizás obtengas un código que te permita instanciar.</w:t>
+        <w:t xml:space="preserve"> Crea instancias u objetos de aquellos elementos que hayas escaneado con la cámara que viene detrás. Cuándo encuentres algo que consideres de interés, prueba a intentar escanearlo: quizás obtengas un código que te permita instanciar.</w:t>
       </w:r>
     </w:p>
     <w:p>
@@ -456,7 +459,13 @@
       </w:r>
       <w:proofErr w:type="spellEnd"/>
       <w:r>
-        <w:t xml:space="preserve"> Z son 3 números en binario que indican aleatoriamente 3 posiciones de las mesas de los alumnos (del 1 al 30). En la entrada al cuarto trastero hay una cerradura digital que te pide que inserte 5 números en la siguiente secuencia: X-Y-Z-Y-X</w:t>
+        <w:t xml:space="preserve"> Z son 3 números en binario que indican aleatoriamente 3 posiciones de las m</w:t>
+      </w:r>
+      <w:r>
+        <w:t>esas de los alumnos (del 1 al 34</w:t>
+      </w:r>
+      <w:r>
+        <w:t>). En la entrada al cuarto trastero hay una cerradura digital que te pide que inserte 5 números en la siguiente secuencia: X-Y-Z-Y-X</w:t>
       </w:r>
       <w:r>
         <w:t>, siguiendo la lógica del acertijo, el jugador debe: traducir de binario a decimal los números y luego introducir estos en la secuencia correcta en la cerradura.</w:t>
@@ -587,15 +596,10 @@
         <w:t>Las estaciones del año y también los elementos y los puntos cardinales y el número represento</w:t>
       </w:r>
       <w:r>
-        <w:t xml:space="preserve">”. </w:t>
-      </w:r>
-      <w:proofErr w:type="gramStart"/>
-      <w:r>
-        <w:t>Este última frase</w:t>
-      </w:r>
-      <w:proofErr w:type="gramEnd"/>
-      <w:r>
-        <w:t xml:space="preserve"> hace referencia al número 4, que es la mesa con un ordenador que tiene lector de CD</w:t>
+        <w:t>”. Esta</w:t>
+      </w:r>
+      <w:r>
+        <w:t xml:space="preserve"> última frase hace referencia al número 4, que es la mesa con un ordenador que tiene lector de CD</w:t>
       </w:r>
       <w:r>
         <w:t xml:space="preserve">). </w:t>
@@ -604,6 +608,30 @@
     <w:p>
       <w:pPr>
         <w:ind w:left="360"/>
+      </w:pPr>
+      <w:r>
+        <w:t xml:space="preserve">Una vez en la mesa, el jugador se encontrará en pantalla con una intrincada cerradura y una lista de números del 1 al 9. Parece que los números encajan en la cerradura. (Comienza el juego </w:t>
+      </w:r>
+      <w:r>
+        <w:rPr>
+          <w:b/>
+          <w:i/>
+        </w:rPr>
+        <w:t>la cerradura</w:t>
+      </w:r>
+      <w:r>
+        <w:t xml:space="preserve">: </w:t>
+      </w:r>
+      <w:r>
+        <w:t>el jugador debe colocar los números dentro de los huecos de la cerradura, de tal forma que el producto de las 3 filas (2 verticales y una horizontal) sean simultáneamente el mismo</w:t>
+      </w:r>
+      <w:r>
+        <w:t>).</w:t>
+      </w:r>
+    </w:p>
+    <w:p>
+      <w:pPr>
+        <w:ind w:left="360"/>
         <w:rPr>
           <w:b/>
           <w:bCs/>
@@ -622,214 +650,245 @@
         <w:ind w:left="360"/>
       </w:pPr>
       <w:r>
-        <w:t xml:space="preserve">El jugador debe acceder al ordenador con lector CD para poder ejecutar el programa contenido en el CD y superar una prueba sencilla de </w:t>
-      </w:r>
-      <w:r>
-        <w:rPr>
-          <w:b/>
-          <w:bCs/>
-          <w:i/>
-          <w:iCs/>
-        </w:rPr>
-        <w:t>Ajedrez</w:t>
-      </w:r>
-      <w:r>
-        <w:t>.</w:t>
-      </w:r>
-    </w:p>
-    <w:p>
-      <w:pPr>
-        <w:ind w:left="360"/>
-      </w:pPr>
-      <w:r>
-        <w:t xml:space="preserve">Superada la prueba, el jugador obtendrá un código para poder instanciar una </w:t>
-      </w:r>
-      <w:r>
-        <w:rPr>
-          <w:b/>
-          <w:bCs/>
-          <w:i/>
-          <w:iCs/>
-        </w:rPr>
-        <w:t>L</w:t>
-      </w:r>
-      <w:r>
-        <w:rPr>
-          <w:b/>
-          <w:bCs/>
-          <w:i/>
-          <w:iCs/>
-        </w:rPr>
-        <w:t>upa</w:t>
-      </w:r>
-      <w:r>
-        <w:t>.</w:t>
-      </w:r>
-    </w:p>
-    <w:p>
-      <w:pPr>
-        <w:ind w:left="360"/>
-      </w:pPr>
-      <w:r>
-        <w:t>Si el jugador se ubica delante de la puerta de salida al pasillo, tendrá la opción disponible de usar la lupa: “En la cerradura hay algo impreso: 4321. Parece una contraseña.”</w:t>
-      </w:r>
-    </w:p>
-    <w:p>
-      <w:pPr>
-        <w:ind w:left="360"/>
-      </w:pPr>
-      <w:r>
-        <w:t>Si introduce dicha contraseña en el ordenador del profesor, podrá iniciar sesión con ese ordenador y superar la prueba &lt;Inserte prueba aquí&gt;</w:t>
-      </w:r>
-    </w:p>
-    <w:p>
-      <w:pPr>
-        <w:ind w:left="360"/>
-      </w:pPr>
-      <w:r>
-        <w:t>Superada la prueba, se encenderá el cañón en calidad VGA donde se podrá leer: “No hay puerta.” Si el jugador se acerca a la puerta de salida, saltará el mensaje: “Cierto, no hay puerta”, y este podrá salir del aula y terminar la Fase 1.</w:t>
-      </w:r>
-    </w:p>
-    <w:p>
-      <w:pPr>
-        <w:ind w:left="360"/>
-        <w:rPr>
-          <w:b/>
-          <w:bCs/>
-        </w:rPr>
-      </w:pPr>
-      <w:r>
-        <w:rPr>
-          <w:b/>
-          <w:bCs/>
-        </w:rPr>
-        <w:t>Zonas de interacción</w:t>
-      </w:r>
-    </w:p>
-    <w:p>
-      <w:pPr>
-        <w:ind w:left="360"/>
-      </w:pPr>
-      <w:r>
-        <w:t>1) Mesa del profesor.</w:t>
-      </w:r>
-    </w:p>
-    <w:p>
-      <w:pPr>
-        <w:ind w:left="360"/>
-      </w:pPr>
-      <w:r>
-        <w:t>- Observar la mesa: “Esta es la mesa que usan los profesores y, cómo era de esperar, los rotuladores están todos gastados.”</w:t>
-      </w:r>
-    </w:p>
-    <w:p>
-      <w:pPr>
-        <w:ind w:left="360"/>
-      </w:pPr>
-      <w:r>
-        <w:t>- Observar el archivador: “Está cerrado herméticamente, y lo más crispante de todo: ¡La cerradura no tiene una apertura para introducir llave alguna!”</w:t>
-      </w:r>
-      <w:r>
-        <w:t xml:space="preserve"> </w:t>
-      </w:r>
-      <w:r>
-        <w:rPr>
-          <w:b/>
-          <w:bCs/>
-          <w:i/>
-          <w:iCs/>
-        </w:rPr>
-        <w:t>Si está abierta</w:t>
-      </w:r>
-      <w:r>
-        <w:t xml:space="preserve">: “La cerradura está deformada, como la mente retorcida de </w:t>
-      </w:r>
-      <w:proofErr w:type="spellStart"/>
-      <w:r>
-        <w:t>Luismi</w:t>
-      </w:r>
-      <w:proofErr w:type="spellEnd"/>
-      <w:r>
-        <w:t xml:space="preserve"> al mandarnos ejercicios de Base de Datos.”</w:t>
-      </w:r>
-    </w:p>
-    <w:p>
-      <w:pPr>
-        <w:ind w:left="360"/>
-      </w:pPr>
-      <w:r>
-        <w:t>- Observar la pantalla del profesor. “Está apagada</w:t>
-      </w:r>
-      <w:r>
-        <w:t xml:space="preserve">, como mis ganas de estudiar a las 8 de la tarde.” </w:t>
-      </w:r>
-      <w:r>
-        <w:rPr>
-          <w:b/>
-          <w:bCs/>
-          <w:i/>
-          <w:iCs/>
-        </w:rPr>
-        <w:t>Si se posee la Lupa</w:t>
-      </w:r>
-      <w:r>
-        <w:t xml:space="preserve">: “¡Está encendida! Hay un panel con un teclado numérico. Está pidiendo una contraseña.” </w:t>
-      </w:r>
-      <w:r>
-        <w:rPr>
-          <w:b/>
-          <w:bCs/>
-          <w:i/>
-          <w:iCs/>
-        </w:rPr>
-        <w:t>Si se ha introducido la contraseña correctamente</w:t>
-      </w:r>
-      <w:r>
-        <w:t>: se vuelve a apagar.</w:t>
-      </w:r>
-    </w:p>
-    <w:p>
-      <w:pPr>
-        <w:ind w:left="360"/>
-      </w:pPr>
-      <w:r>
-        <w:t xml:space="preserve">1.1. </w:t>
-      </w:r>
-      <w:r>
-        <w:t>Usar soplete: (true) “A falta de llave, buenos son unos cuantos grados centígrados.</w:t>
-      </w:r>
-      <w:r>
-        <w:t xml:space="preserve"> ¡Hala!¡Que ha funcionado y todo! Esto de llevar el mayor descubrimiento de la prehistoria en el bolsillo es cojonudo. “</w:t>
-      </w:r>
-    </w:p>
-    <w:p>
-      <w:pPr>
-        <w:ind w:left="360"/>
-      </w:pPr>
-      <w:r>
-        <w:t>“¿Qué es esto? Hay una caja dentro. Tiene una pantalla táctil…</w:t>
-      </w:r>
-      <w:r>
-        <w:t xml:space="preserve"> Oh, parece que es un juego de Tres en Raya.</w:t>
-      </w:r>
-      <w:r>
-        <w:t>” (Abre el archivador y permite jugar al Tres en Raya).</w:t>
-      </w:r>
-    </w:p>
-    <w:p>
-      <w:pPr>
-        <w:ind w:left="360"/>
-      </w:pPr>
-      <w:r>
-        <w:t>1.2 Intentar abrir la caja: “Vamos a ver si abrimos esto…” (Comienza el juego Tres en Raya).</w:t>
-      </w:r>
-    </w:p>
-    <w:p>
-      <w:pPr>
-        <w:ind w:left="360"/>
-      </w:pPr>
+        <w:t>Superada la prueba previa, e</w:t>
+      </w:r>
+      <w:r>
+        <w:t xml:space="preserve">l jugador </w:t>
+      </w:r>
+      <w:r>
+        <w:t>puede</w:t>
+      </w:r>
       <w:bookmarkStart w:id="0" w:name="_GoBack"/>
       <w:bookmarkEnd w:id="0"/>
+      <w:r>
+        <w:t xml:space="preserve"> acceder al ordenador con lector CD para poder ejecutar el programa contenido en el CD y superar una prueba sencilla de </w:t>
+      </w:r>
+      <w:r>
+        <w:rPr>
+          <w:b/>
+          <w:bCs/>
+          <w:i/>
+          <w:iCs/>
+        </w:rPr>
+        <w:t>Ajedrez</w:t>
+      </w:r>
+      <w:r>
+        <w:t>.</w:t>
+      </w:r>
+    </w:p>
+    <w:p>
+      <w:pPr>
+        <w:ind w:left="360"/>
+      </w:pPr>
+      <w:r>
+        <w:t xml:space="preserve">Superada la prueba, el jugador obtendrá un código para poder instanciar una </w:t>
+      </w:r>
+      <w:r>
+        <w:rPr>
+          <w:b/>
+          <w:bCs/>
+          <w:i/>
+          <w:iCs/>
+        </w:rPr>
+        <w:t>L</w:t>
+      </w:r>
+      <w:r>
+        <w:rPr>
+          <w:b/>
+          <w:bCs/>
+          <w:i/>
+          <w:iCs/>
+        </w:rPr>
+        <w:t>upa</w:t>
+      </w:r>
+      <w:r>
+        <w:t>.</w:t>
+      </w:r>
+    </w:p>
+    <w:p>
+      <w:pPr>
+        <w:ind w:left="360"/>
+      </w:pPr>
+      <w:r>
+        <w:t>Si el jugador se ubica delante de la puerta de salida al pasillo, tendrá la opción disponible de usar la lupa: “En la cerradura hay algo impreso: 4321. Parece una contraseña.”</w:t>
+      </w:r>
+    </w:p>
+    <w:p>
+      <w:pPr>
+        <w:ind w:left="360"/>
+        <w:rPr>
+          <w:b/>
+          <w:i/>
+        </w:rPr>
+      </w:pPr>
+      <w:r>
+        <w:t xml:space="preserve">Si introduce dicha contraseña en el ordenador del profesor, podrá iniciar sesión con ese ordenador y superar la prueba </w:t>
+      </w:r>
+      <w:r>
+        <w:rPr>
+          <w:b/>
+          <w:i/>
+        </w:rPr>
+        <w:t>los Vasos.</w:t>
+      </w:r>
+    </w:p>
+    <w:p>
+      <w:pPr>
+        <w:ind w:left="360"/>
+      </w:pPr>
+      <w:r>
+        <w:t>Superada la prueba, se encenderá el cañón en calidad VGA donde se podrá leer: “No hay puerta.” Si el jugador se acerca a la puerta de salida, saltará el mensaje: “Cierto, no hay puerta”, y este podrá salir del aula y terminar la Fase 1.</w:t>
+      </w:r>
+    </w:p>
+    <w:p>
+      <w:pPr>
+        <w:ind w:left="360"/>
+        <w:rPr>
+          <w:b/>
+          <w:bCs/>
+        </w:rPr>
+      </w:pPr>
+      <w:r>
+        <w:rPr>
+          <w:b/>
+          <w:bCs/>
+        </w:rPr>
+        <w:t>Zonas de interacción</w:t>
+      </w:r>
+    </w:p>
+    <w:p>
+      <w:pPr>
+        <w:ind w:left="360"/>
+      </w:pPr>
+      <w:r>
+        <w:t>1) Mesa del profesor.</w:t>
+      </w:r>
+    </w:p>
+    <w:p>
+      <w:pPr>
+        <w:ind w:left="360"/>
+      </w:pPr>
+      <w:r>
+        <w:t>- Observar la mesa: “Esta es la mesa que usan los profesores y, cómo era de esperar, los rotuladores están todos gastados.”</w:t>
+      </w:r>
+    </w:p>
+    <w:p>
+      <w:pPr>
+        <w:ind w:left="360"/>
+      </w:pPr>
+      <w:r>
+        <w:t>- Observar el archivador: “Está cerrado herméticamente, y lo más crispante de todo: ¡La cerradura no tiene una apertura para introducir llave alguna!”</w:t>
+      </w:r>
+      <w:r>
+        <w:t xml:space="preserve"> </w:t>
+      </w:r>
+      <w:r>
+        <w:rPr>
+          <w:b/>
+          <w:bCs/>
+          <w:i/>
+          <w:iCs/>
+        </w:rPr>
+        <w:t>Si está abierta</w:t>
+      </w:r>
+      <w:r>
+        <w:t xml:space="preserve">: “La cerradura está deformada, como la mente retorcida de </w:t>
+      </w:r>
+      <w:proofErr w:type="spellStart"/>
+      <w:r>
+        <w:t>Luismi</w:t>
+      </w:r>
+      <w:proofErr w:type="spellEnd"/>
+      <w:r>
+        <w:t xml:space="preserve"> al mandarnos ejercicios de Base de Datos.”</w:t>
+      </w:r>
+    </w:p>
+    <w:p>
+      <w:pPr>
+        <w:ind w:left="360"/>
+      </w:pPr>
+      <w:r>
+        <w:t>- Observar la pantalla del profesor. “Está apagada</w:t>
+      </w:r>
+      <w:r>
+        <w:t xml:space="preserve">, como mis ganas de estudiar a las 8 de la tarde.” </w:t>
+      </w:r>
+      <w:r>
+        <w:rPr>
+          <w:b/>
+          <w:bCs/>
+          <w:i/>
+          <w:iCs/>
+        </w:rPr>
+        <w:t>Si se posee la Lupa</w:t>
+      </w:r>
+      <w:r>
+        <w:t xml:space="preserve">: “¡Está encendida! Hay un panel con un teclado numérico. Está pidiendo una contraseña.” </w:t>
+      </w:r>
+      <w:r>
+        <w:rPr>
+          <w:b/>
+          <w:bCs/>
+          <w:i/>
+          <w:iCs/>
+        </w:rPr>
+        <w:t>Si se ha introducido la contraseña correctamente</w:t>
+      </w:r>
+      <w:r>
+        <w:t>: se vuelve a apagar.</w:t>
+      </w:r>
+    </w:p>
+    <w:p>
+      <w:pPr>
+        <w:ind w:left="360"/>
+      </w:pPr>
+      <w:r>
+        <w:t xml:space="preserve">1.1. </w:t>
+      </w:r>
+      <w:r>
+        <w:t>Usar soplete: (true) “A falta de llave, buenos son unos cuantos grados centígrados.</w:t>
+      </w:r>
+      <w:r>
+        <w:t xml:space="preserve"> ¡Hala!¡Que ha funcionado y todo! Esto de llevar el mayor descubrimiento de la prehistoria en el bolsillo es cojonudo. “</w:t>
+      </w:r>
+    </w:p>
+    <w:p>
+      <w:pPr>
+        <w:ind w:left="360"/>
+      </w:pPr>
+      <w:r>
+        <w:t>“¿Qué es esto? Hay una caja dentro. Tiene una pantalla táctil…</w:t>
+      </w:r>
+      <w:r>
+        <w:t xml:space="preserve"> Oh, parece que es un juego de Tres en Raya.</w:t>
+      </w:r>
+      <w:r>
+        <w:t>” (Abre el archivador y permite jugar al Tres en Raya).</w:t>
+      </w:r>
+    </w:p>
+    <w:p>
+      <w:pPr>
+        <w:ind w:left="360"/>
+      </w:pPr>
+      <w:r>
+        <w:t>1.2 Intentar abrir la caja: “Vamos a ver si abrimos esto…” (Comienza el juego Tres en Raya).</w:t>
+      </w:r>
+    </w:p>
+    <w:p>
+      <w:pPr>
+        <w:ind w:left="360"/>
+      </w:pPr>
+      <w:r>
+        <w:t>(Tres en Raya, Ajedrez, Contraseña (</w:t>
+      </w:r>
+      <w:proofErr w:type="spellStart"/>
+      <w:r>
+        <w:t>Adri</w:t>
+      </w:r>
+      <w:proofErr w:type="spellEnd"/>
+      <w:r>
+        <w:t>), Cerradura y Vasos)</w:t>
+      </w:r>
     </w:p>
     <w:p/>
     <w:sectPr>
@@ -843,7 +902,7 @@
 </file>
 
 <file path=word/numbering.xml><?xml version="1.0" encoding="utf-8"?>
-<w:numbering xmlns:wpc="http://schemas.microsoft.com/office/word/2010/wordprocessingCanvas" xmlns:cx="http://schemas.microsoft.com/office/drawing/2014/chartex" xmlns:cx1="http://schemas.microsoft.com/office/drawing/2015/9/8/chartex" xmlns:cx2="http://schemas.microsoft.com/office/drawing/2015/10/21/chartex" xmlns:cx3="http://schemas.microsoft.com/office/drawing/2016/5/9/chartex" xmlns:cx4="http://schemas.microsoft.com/office/drawing/2016/5/10/chartex" xmlns:cx5="http://schemas.microsoft.com/office/drawing/2016/5/11/chartex" xmlns:cx6="http://schemas.microsoft.com/office/drawing/2016/5/12/chartex" xmlns:cx7="http://schemas.microsoft.com/office/drawing/2016/5/13/chartex" xmlns:cx8="http://schemas.microsoft.com/office/drawing/2016/5/14/chartex" xmlns:mc="http://schemas.openxmlformats.org/markup-compatibility/2006" xmlns:aink="http://schemas.microsoft.com/office/drawing/2016/ink" xmlns:am3d="http://schemas.microsoft.com/office/drawing/2017/model3d" xmlns:o="urn:schemas-microsoft-com:office:office" xmlns:r="http://schemas.openxmlformats.org/officeDocument/2006/relationships" xmlns:m="http://schemas.openxmlformats.org/officeDocument/2006/math" xmlns:v="urn:schemas-microsoft-com:vml" xmlns:wp14="http://schemas.microsoft.com/office/word/2010/wordprocessingDrawing" xmlns:wp="http://schemas.openxmlformats.org/drawingml/2006/wordprocessingDrawing" xmlns:w10="urn:schemas-microsoft-com:office:word" xmlns:w="http://schemas.openxmlformats.org/wordprocessingml/2006/main" xmlns:w14="http://schemas.microsoft.com/office/word/2010/wordml" xmlns:w15="http://schemas.microsoft.com/office/word/2012/wordml" xmlns:w16cid="http://schemas.microsoft.com/office/word/2016/wordml/cid" xmlns:w16se="http://schemas.microsoft.com/office/word/2015/wordml/symex" xmlns:wpg="http://schemas.microsoft.com/office/word/2010/wordprocessingGroup" xmlns:wpi="http://schemas.microsoft.com/office/word/2010/wordprocessingInk" xmlns:wne="http://schemas.microsoft.com/office/word/2006/wordml" xmlns:wps="http://schemas.microsoft.com/office/word/2010/wordprocessingShape" mc:Ignorable="w14 w15 w16se w16cid wp14">
+<w:numbering xmlns:wpc="http://schemas.microsoft.com/office/word/2010/wordprocessingCanvas" xmlns:cx="http://schemas.microsoft.com/office/drawing/2014/chartex" xmlns:mc="http://schemas.openxmlformats.org/markup-compatibility/2006" xmlns:o="urn:schemas-microsoft-com:office:office" xmlns:r="http://schemas.openxmlformats.org/officeDocument/2006/relationships" xmlns:m="http://schemas.openxmlformats.org/officeDocument/2006/math" xmlns:v="urn:schemas-microsoft-com:vml" xmlns:wp14="http://schemas.microsoft.com/office/word/2010/wordprocessingDrawing" xmlns:wp="http://schemas.openxmlformats.org/drawingml/2006/wordprocessingDrawing" xmlns:w10="urn:schemas-microsoft-com:office:word" xmlns:w="http://schemas.openxmlformats.org/wordprocessingml/2006/main" xmlns:w14="http://schemas.microsoft.com/office/word/2010/wordml" xmlns:w15="http://schemas.microsoft.com/office/word/2012/wordml" xmlns:w16se="http://schemas.microsoft.com/office/word/2015/wordml/symex" xmlns:wpg="http://schemas.microsoft.com/office/word/2010/wordprocessingGroup" xmlns:wpi="http://schemas.microsoft.com/office/word/2010/wordprocessingInk" xmlns:wne="http://schemas.microsoft.com/office/word/2006/wordml" xmlns:wps="http://schemas.microsoft.com/office/word/2010/wordprocessingShape" mc:Ignorable="w14 w15 w16se wp14">
   <w:abstractNum w:abstractNumId="0" w15:restartNumberingAfterBreak="0">
     <w:nsid w:val="7F0B0E09"/>
     <w:multiLevelType w:val="hybridMultilevel"/>
@@ -963,7 +1022,7 @@
 </file>
 
 <file path=word/styles.xml><?xml version="1.0" encoding="utf-8"?>
-<w:styles xmlns:mc="http://schemas.openxmlformats.org/markup-compatibility/2006" xmlns:r="http://schemas.openxmlformats.org/officeDocument/2006/relationships" xmlns:w="http://schemas.openxmlformats.org/wordprocessingml/2006/main" xmlns:w14="http://schemas.microsoft.com/office/word/2010/wordml" xmlns:w15="http://schemas.microsoft.com/office/word/2012/wordml" xmlns:w16cid="http://schemas.microsoft.com/office/word/2016/wordml/cid" xmlns:w16se="http://schemas.microsoft.com/office/word/2015/wordml/symex" mc:Ignorable="w14 w15 w16se w16cid">
+<w:styles xmlns:mc="http://schemas.openxmlformats.org/markup-compatibility/2006" xmlns:r="http://schemas.openxmlformats.org/officeDocument/2006/relationships" xmlns:w="http://schemas.openxmlformats.org/wordprocessingml/2006/main" xmlns:w14="http://schemas.microsoft.com/office/word/2010/wordml" xmlns:w15="http://schemas.microsoft.com/office/word/2012/wordml" xmlns:w16se="http://schemas.microsoft.com/office/word/2015/wordml/symex" mc:Ignorable="w14 w15 w16se">
   <w:docDefaults>
     <w:rPrDefault>
       <w:rPr>
@@ -979,7 +1038,7 @@
       </w:pPr>
     </w:pPrDefault>
   </w:docDefaults>
-  <w:latentStyles w:defLockedState="0" w:defUIPriority="99" w:defSemiHidden="0" w:defUnhideWhenUsed="0" w:defQFormat="0" w:count="376">
+  <w:latentStyles w:defLockedState="0" w:defUIPriority="99" w:defSemiHidden="0" w:defUnhideWhenUsed="0" w:defQFormat="0" w:count="371">
     <w:lsdException w:name="Normal" w:uiPriority="0" w:qFormat="1"/>
     <w:lsdException w:name="heading 1" w:uiPriority="9" w:qFormat="1"/>
     <w:lsdException w:name="heading 2" w:semiHidden="1" w:uiPriority="9" w:unhideWhenUsed="1" w:qFormat="1"/>
@@ -1351,11 +1410,6 @@
     <w:lsdException w:name="List Table 5 Dark Accent 6" w:uiPriority="50"/>
     <w:lsdException w:name="List Table 6 Colorful Accent 6" w:uiPriority="51"/>
     <w:lsdException w:name="List Table 7 Colorful Accent 6" w:uiPriority="52"/>
-    <w:lsdException w:name="Mention" w:semiHidden="1" w:unhideWhenUsed="1"/>
-    <w:lsdException w:name="Smart Hyperlink" w:semiHidden="1" w:unhideWhenUsed="1"/>
-    <w:lsdException w:name="Hashtag" w:semiHidden="1" w:unhideWhenUsed="1"/>
-    <w:lsdException w:name="Unresolved Mention" w:semiHidden="1" w:unhideWhenUsed="1"/>
-    <w:lsdException w:name="Smart Link" w:semiHidden="1" w:unhideWhenUsed="1"/>
   </w:latentStyles>
   <w:style w:type="paragraph" w:default="1" w:styleId="Normal">
     <w:name w:val="Normal"/>

</xml_diff>

<commit_message>
Introducir en la historia otro minijuego
</commit_message>
<xml_diff>
--- a/Escape From L.S.docx
+++ b/Escape From L.S.docx
@@ -35,13 +35,18 @@
     </w:p>
     <w:p>
       <w:r>
-        <w:t xml:space="preserve">Después de un ardua semana de exámenes, proyectos y  </w:t>
+        <w:t xml:space="preserve">Después de un ardua semana de exámenes, proyectos </w:t>
+      </w:r>
+      <w:proofErr w:type="gramStart"/>
+      <w:r>
+        <w:t xml:space="preserve">y  </w:t>
       </w:r>
       <w:proofErr w:type="spellStart"/>
       <w:r>
         <w:t>soborn</w:t>
       </w:r>
       <w:proofErr w:type="spellEnd"/>
+      <w:proofErr w:type="gramEnd"/>
       <w:r>
         <w:t xml:space="preserve">… entrega de dádivas a los profesores en forma de diversos alimentos, vuelves a casa tan rápido cómo te lo permiten tus piernas y el concurrido tráfico. Tras comerte un señor potaje de garbanzos, echarte una siesta de 3 horas y media y plantearte la razón de tu existencia durante los 30 segundos que tardas en hacer de vientre, vas a tu cuarto a echarte una partidita </w:t>
       </w:r>
@@ -333,7 +338,15 @@
         </w:numPr>
       </w:pPr>
       <w:r>
-        <w:t>Jugador: ¡!! ¿Qué es esta cosa? ¿Un smartphone?</w:t>
+        <w:t>Jugador</w:t>
+      </w:r>
+      <w:proofErr w:type="gramStart"/>
+      <w:r>
+        <w:t>: ¡!!</w:t>
+      </w:r>
+      <w:proofErr w:type="gramEnd"/>
+      <w:r>
+        <w:t xml:space="preserve"> ¿Qué es esta cosa? ¿Un smartphone?</w:t>
       </w:r>
     </w:p>
     <w:p>
@@ -476,190 +489,198 @@
         <w:ind w:left="360"/>
       </w:pPr>
       <w:r>
-        <w:t xml:space="preserve">Al introducir correctamente el código, la puerta se abre y dentro encuentras el código para generar un </w:t>
-      </w:r>
-      <w:r>
-        <w:rPr>
-          <w:b/>
-          <w:bCs/>
-          <w:i/>
-          <w:iCs/>
-        </w:rPr>
-        <w:t xml:space="preserve">soplete. </w:t>
-      </w:r>
-      <w:r>
-        <w:t xml:space="preserve">(Definición del objeto: “Un soplete normal y corriente. Tiene un conejo blanco impreso en él y una frase de advertencia: </w:t>
-      </w:r>
-      <w:r>
-        <w:t xml:space="preserve">NO funde </w:t>
-      </w:r>
-      <w:proofErr w:type="spellStart"/>
-      <w:r>
-        <w:t>adamantiun</w:t>
-      </w:r>
-      <w:proofErr w:type="spellEnd"/>
-      <w:r>
-        <w:t xml:space="preserve">. Inflamable significa </w:t>
-      </w:r>
-      <w:proofErr w:type="spellStart"/>
-      <w:r>
-        <w:t>flamable</w:t>
-      </w:r>
-      <w:proofErr w:type="spellEnd"/>
-      <w:r>
-        <w:t>.”</w:t>
-      </w:r>
-    </w:p>
-    <w:p>
-      <w:pPr>
-        <w:ind w:left="360"/>
-        <w:rPr>
-          <w:b/>
-          <w:bCs/>
-        </w:rPr>
-      </w:pPr>
-      <w:r>
-        <w:rPr>
-          <w:b/>
-          <w:bCs/>
-        </w:rPr>
-        <w:t>Prueba 2</w:t>
-      </w:r>
-    </w:p>
-    <w:p>
-      <w:pPr>
-        <w:ind w:left="360"/>
-      </w:pPr>
-      <w:r>
-        <w:t xml:space="preserve">Con el soplete en el inventario, el jugador deberá proseguir la búsqueda para hallar la salida en el aula. Este tendrá que visitar la mesa del profesor y podrá usar la opción “fundir la cerradura del cajón del profesor”, esta se abrirá y el jugador encontrará una caja del tamaño de una fiambrera </w:t>
-      </w:r>
-      <w:r>
-        <w:t xml:space="preserve">con una pantalla LCD. Para abrir la caja, el jugador deberá superar la prueba de </w:t>
-      </w:r>
-      <w:r>
-        <w:rPr>
-          <w:b/>
-          <w:bCs/>
-          <w:i/>
-          <w:iCs/>
-        </w:rPr>
-        <w:t>Tres en Raya</w:t>
-      </w:r>
-      <w:r>
-        <w:t>.</w:t>
-      </w:r>
-    </w:p>
-    <w:p>
-      <w:pPr>
-        <w:ind w:left="360"/>
-      </w:pPr>
-      <w:r>
-        <w:t xml:space="preserve">Superada la prueba, la caja se abrirá </w:t>
-      </w:r>
-      <w:r>
-        <w:t xml:space="preserve">con un </w:t>
-      </w:r>
-      <w:r>
-        <w:rPr>
-          <w:b/>
-          <w:bCs/>
-          <w:i/>
-          <w:iCs/>
-        </w:rPr>
-        <w:t>CD-ROM</w:t>
-      </w:r>
-      <w:r>
-        <w:t>. (Definición del objeto: El título impreso en la carcasa reza lo siguiente</w:t>
-      </w:r>
-      <w:r>
-        <w:t xml:space="preserve">: </w:t>
-      </w:r>
-      <w:r>
-        <w:t xml:space="preserve">“Juego de ajedrez sencillito para </w:t>
-      </w:r>
-      <w:proofErr w:type="spellStart"/>
-      <w:r>
-        <w:t>Dummies</w:t>
-      </w:r>
-      <w:proofErr w:type="spellEnd"/>
-      <w:r>
-        <w:t xml:space="preserve">. Edad </w:t>
-      </w:r>
-      <w:r>
-        <w:lastRenderedPageBreak/>
-        <w:t>recomendada de 2 a 5 años mentales”. Tie</w:t>
-      </w:r>
-      <w:r>
-        <w:t>ne escrito una frase a mano: “</w:t>
-      </w:r>
-      <w:r>
-        <w:t>Las estaciones del año y también los elementos y los puntos cardinales y el número represento</w:t>
-      </w:r>
-      <w:r>
-        <w:t>”. Esta</w:t>
-      </w:r>
-      <w:r>
-        <w:t xml:space="preserve"> última frase hace referencia al número 4, que es la mesa con un ordenador que tiene lector de CD</w:t>
-      </w:r>
-      <w:r>
-        <w:t xml:space="preserve">). </w:t>
-      </w:r>
-    </w:p>
-    <w:p>
-      <w:pPr>
-        <w:ind w:left="360"/>
-      </w:pPr>
-      <w:r>
-        <w:t xml:space="preserve">Una vez en la mesa, el jugador se encontrará en pantalla con una intrincada cerradura y una lista de números del 1 al 9. Parece que los números encajan en la cerradura. (Comienza el juego </w:t>
-      </w:r>
-      <w:r>
-        <w:rPr>
-          <w:b/>
-          <w:i/>
-        </w:rPr>
-        <w:t>la cerradura</w:t>
-      </w:r>
-      <w:r>
-        <w:t xml:space="preserve">: </w:t>
-      </w:r>
-      <w:r>
-        <w:t>el jugador debe colocar los números dentro de los huecos de la cerradura, de tal forma que el producto de las 3 filas (2 verticales y una horizontal) sean simultáneamente el mismo</w:t>
-      </w:r>
-      <w:r>
-        <w:t>).</w:t>
-      </w:r>
-    </w:p>
-    <w:p>
-      <w:pPr>
-        <w:ind w:left="360"/>
-        <w:rPr>
-          <w:b/>
-          <w:bCs/>
-        </w:rPr>
-      </w:pPr>
-      <w:r>
-        <w:rPr>
-          <w:b/>
-          <w:bCs/>
-        </w:rPr>
-        <w:t>Prueba 3</w:t>
-      </w:r>
-    </w:p>
-    <w:p>
-      <w:pPr>
-        <w:ind w:left="360"/>
-      </w:pPr>
-      <w:r>
-        <w:t>Superada la prueba previa, e</w:t>
-      </w:r>
-      <w:r>
-        <w:t xml:space="preserve">l jugador </w:t>
-      </w:r>
-      <w:r>
-        <w:t>puede</w:t>
+        <w:t>Pero una vez el jugador llega a la puerta del trastero (lateral derecho de la sala) comprobará que no hay cerradura, sino un papel en el resquicio de la puerta, que dice lo siguiente: “”</w:t>
       </w:r>
       <w:bookmarkStart w:id="0" w:name="_GoBack"/>
       <w:bookmarkEnd w:id="0"/>
+    </w:p>
+    <w:p>
+      <w:pPr>
+        <w:ind w:left="360"/>
+      </w:pPr>
+      <w:r>
+        <w:t xml:space="preserve">Al introducir correctamente el código, la puerta se abre y dentro encuentras el código para generar un </w:t>
+      </w:r>
+      <w:r>
+        <w:rPr>
+          <w:b/>
+          <w:bCs/>
+          <w:i/>
+          <w:iCs/>
+        </w:rPr>
+        <w:t xml:space="preserve">soplete. </w:t>
+      </w:r>
+      <w:r>
+        <w:t xml:space="preserve">(Definición del objeto: “Un soplete normal y corriente. Tiene un conejo blanco impreso en él y una frase de advertencia: </w:t>
+      </w:r>
+      <w:r>
+        <w:t xml:space="preserve">NO funde </w:t>
+      </w:r>
+      <w:proofErr w:type="spellStart"/>
+      <w:r>
+        <w:t>adamantiun</w:t>
+      </w:r>
+      <w:proofErr w:type="spellEnd"/>
+      <w:r>
+        <w:t xml:space="preserve">. Inflamable significa </w:t>
+      </w:r>
+      <w:proofErr w:type="spellStart"/>
+      <w:r>
+        <w:t>flamable</w:t>
+      </w:r>
+      <w:proofErr w:type="spellEnd"/>
+      <w:r>
+        <w:t>.”</w:t>
+      </w:r>
+    </w:p>
+    <w:p>
+      <w:pPr>
+        <w:ind w:left="360"/>
+        <w:rPr>
+          <w:b/>
+          <w:bCs/>
+        </w:rPr>
+      </w:pPr>
+      <w:r>
+        <w:rPr>
+          <w:b/>
+          <w:bCs/>
+        </w:rPr>
+        <w:t>Prueba 2</w:t>
+      </w:r>
+    </w:p>
+    <w:p>
+      <w:pPr>
+        <w:ind w:left="360"/>
+      </w:pPr>
+      <w:r>
+        <w:t xml:space="preserve">Con el soplete en el inventario, el jugador deberá proseguir la búsqueda para hallar la salida en el aula. Este tendrá que visitar la mesa del profesor y podrá usar la opción “fundir la cerradura del cajón del profesor”, esta se abrirá y el jugador encontrará una caja del </w:t>
+      </w:r>
+      <w:r>
+        <w:lastRenderedPageBreak/>
+        <w:t xml:space="preserve">tamaño de una fiambrera </w:t>
+      </w:r>
+      <w:r>
+        <w:t xml:space="preserve">con una pantalla LCD. Para abrir la caja, el jugador deberá superar la prueba de </w:t>
+      </w:r>
+      <w:r>
+        <w:rPr>
+          <w:b/>
+          <w:bCs/>
+          <w:i/>
+          <w:iCs/>
+        </w:rPr>
+        <w:t>Tres en Raya</w:t>
+      </w:r>
+      <w:r>
+        <w:t>.</w:t>
+      </w:r>
+    </w:p>
+    <w:p>
+      <w:pPr>
+        <w:ind w:left="360"/>
+      </w:pPr>
+      <w:r>
+        <w:t xml:space="preserve">Superada la prueba, la caja se abrirá </w:t>
+      </w:r>
+      <w:r>
+        <w:t xml:space="preserve">con un </w:t>
+      </w:r>
+      <w:r>
+        <w:rPr>
+          <w:b/>
+          <w:bCs/>
+          <w:i/>
+          <w:iCs/>
+        </w:rPr>
+        <w:t>CD-ROM</w:t>
+      </w:r>
+      <w:r>
+        <w:t>. (Definición del objeto: El título impreso en la carcasa reza lo siguiente</w:t>
+      </w:r>
+      <w:r>
+        <w:t xml:space="preserve">: </w:t>
+      </w:r>
+      <w:r>
+        <w:t xml:space="preserve">“Juego de ajedrez sencillito para </w:t>
+      </w:r>
+      <w:proofErr w:type="spellStart"/>
+      <w:r>
+        <w:t>Dummies</w:t>
+      </w:r>
+      <w:proofErr w:type="spellEnd"/>
+      <w:r>
+        <w:t>. Edad recomendada de 2 a 5 años mentales”. Tie</w:t>
+      </w:r>
+      <w:r>
+        <w:t>ne escrito una frase a mano: “</w:t>
+      </w:r>
+      <w:r>
+        <w:t>Las estaciones del año y también los elementos y los puntos cardinales y el número represento</w:t>
+      </w:r>
+      <w:r>
+        <w:t>”. Esta</w:t>
+      </w:r>
+      <w:r>
+        <w:t xml:space="preserve"> última frase hace referencia al número 4, que es la mesa con un ordenador que tiene lector de CD</w:t>
+      </w:r>
+      <w:r>
+        <w:t xml:space="preserve">). </w:t>
+      </w:r>
+    </w:p>
+    <w:p>
+      <w:pPr>
+        <w:ind w:left="360"/>
+      </w:pPr>
+      <w:r>
+        <w:t xml:space="preserve">Una vez en la mesa, el jugador se encontrará en pantalla con una intrincada cerradura y una lista de números del 1 al 9. Parece que los números encajan en la cerradura. (Comienza el juego </w:t>
+      </w:r>
+      <w:r>
+        <w:rPr>
+          <w:b/>
+          <w:i/>
+        </w:rPr>
+        <w:t>la cerradura</w:t>
+      </w:r>
+      <w:r>
+        <w:t xml:space="preserve">: </w:t>
+      </w:r>
+      <w:r>
+        <w:t>el jugador debe colocar los números dentro de los huecos de la cerradura, de tal forma que el producto de las 3 filas (2 verticales y una horizontal) sean simultáneamente el mismo</w:t>
+      </w:r>
+      <w:r>
+        <w:t>).</w:t>
+      </w:r>
+    </w:p>
+    <w:p>
+      <w:pPr>
+        <w:ind w:left="360"/>
+        <w:rPr>
+          <w:b/>
+          <w:bCs/>
+        </w:rPr>
+      </w:pPr>
+      <w:r>
+        <w:rPr>
+          <w:b/>
+          <w:bCs/>
+        </w:rPr>
+        <w:t>Prueba 3</w:t>
+      </w:r>
+    </w:p>
+    <w:p>
+      <w:pPr>
+        <w:ind w:left="360"/>
+      </w:pPr>
+      <w:r>
+        <w:t>Superada la prueba previa, e</w:t>
+      </w:r>
+      <w:r>
+        <w:t xml:space="preserve">l jugador </w:t>
+      </w:r>
+      <w:r>
+        <w:t>puede</w:t>
+      </w:r>
       <w:r>
         <w:t xml:space="preserve"> acceder al ordenador con lector CD para poder ejecutar el programa contenido en el CD y superar una prueba sencilla de </w:t>
       </w:r>
@@ -857,6 +878,7 @@
         <w:ind w:left="360"/>
       </w:pPr>
       <w:r>
+        <w:lastRenderedPageBreak/>
         <w:t>“¿Qué es esto? Hay una caja dentro. Tiene una pantalla táctil…</w:t>
       </w:r>
       <w:r>

</xml_diff>

<commit_message>
Añadido juego del granjero en la historia
</commit_message>
<xml_diff>
--- a/Escape From L.S.docx
+++ b/Escape From L.S.docx
@@ -1,6 +1,6 @@
 
 <file path=word/document.xml><?xml version="1.0" encoding="utf-8"?>
-<w:document xmlns:wpc="http://schemas.microsoft.com/office/word/2010/wordprocessingCanvas" xmlns:cx="http://schemas.microsoft.com/office/drawing/2014/chartex" xmlns:mc="http://schemas.openxmlformats.org/markup-compatibility/2006" xmlns:o="urn:schemas-microsoft-com:office:office" xmlns:r="http://schemas.openxmlformats.org/officeDocument/2006/relationships" xmlns:m="http://schemas.openxmlformats.org/officeDocument/2006/math" xmlns:v="urn:schemas-microsoft-com:vml" xmlns:wp14="http://schemas.microsoft.com/office/word/2010/wordprocessingDrawing" xmlns:wp="http://schemas.openxmlformats.org/drawingml/2006/wordprocessingDrawing" xmlns:w10="urn:schemas-microsoft-com:office:word" xmlns:w="http://schemas.openxmlformats.org/wordprocessingml/2006/main" xmlns:w14="http://schemas.microsoft.com/office/word/2010/wordml" xmlns:w15="http://schemas.microsoft.com/office/word/2012/wordml" xmlns:w16se="http://schemas.microsoft.com/office/word/2015/wordml/symex" xmlns:wpg="http://schemas.microsoft.com/office/word/2010/wordprocessingGroup" xmlns:wpi="http://schemas.microsoft.com/office/word/2010/wordprocessingInk" xmlns:wne="http://schemas.microsoft.com/office/word/2006/wordml" xmlns:wps="http://schemas.microsoft.com/office/word/2010/wordprocessingShape" mc:Ignorable="w14 w15 w16se wp14">
+<w:document xmlns:wpc="http://schemas.microsoft.com/office/word/2010/wordprocessingCanvas" xmlns:cx="http://schemas.microsoft.com/office/drawing/2014/chartex" xmlns:cx1="http://schemas.microsoft.com/office/drawing/2015/9/8/chartex" xmlns:cx2="http://schemas.microsoft.com/office/drawing/2015/10/21/chartex" xmlns:cx3="http://schemas.microsoft.com/office/drawing/2016/5/9/chartex" xmlns:cx4="http://schemas.microsoft.com/office/drawing/2016/5/10/chartex" xmlns:cx5="http://schemas.microsoft.com/office/drawing/2016/5/11/chartex" xmlns:cx6="http://schemas.microsoft.com/office/drawing/2016/5/12/chartex" xmlns:cx7="http://schemas.microsoft.com/office/drawing/2016/5/13/chartex" xmlns:cx8="http://schemas.microsoft.com/office/drawing/2016/5/14/chartex" xmlns:mc="http://schemas.openxmlformats.org/markup-compatibility/2006" xmlns:aink="http://schemas.microsoft.com/office/drawing/2016/ink" xmlns:am3d="http://schemas.microsoft.com/office/drawing/2017/model3d" xmlns:o="urn:schemas-microsoft-com:office:office" xmlns:r="http://schemas.openxmlformats.org/officeDocument/2006/relationships" xmlns:m="http://schemas.openxmlformats.org/officeDocument/2006/math" xmlns:v="urn:schemas-microsoft-com:vml" xmlns:wp14="http://schemas.microsoft.com/office/word/2010/wordprocessingDrawing" xmlns:wp="http://schemas.openxmlformats.org/drawingml/2006/wordprocessingDrawing" xmlns:w10="urn:schemas-microsoft-com:office:word" xmlns:w="http://schemas.openxmlformats.org/wordprocessingml/2006/main" xmlns:w14="http://schemas.microsoft.com/office/word/2010/wordml" xmlns:w15="http://schemas.microsoft.com/office/word/2012/wordml" xmlns:w16cid="http://schemas.microsoft.com/office/word/2016/wordml/cid" xmlns:w16se="http://schemas.microsoft.com/office/word/2015/wordml/symex" xmlns:wpg="http://schemas.microsoft.com/office/word/2010/wordprocessingGroup" xmlns:wpi="http://schemas.microsoft.com/office/word/2010/wordprocessingInk" xmlns:wne="http://schemas.microsoft.com/office/word/2006/wordml" xmlns:wps="http://schemas.microsoft.com/office/word/2010/wordprocessingShape" mc:Ignorable="w14 w15 w16se w16cid wp14">
   <w:body>
     <w:p>
       <w:pPr>
@@ -51,60 +51,52 @@
         <w:t xml:space="preserve">… entrega de dádivas a los profesores en forma de diversos alimentos, vuelves a casa tan rápido cómo te lo permiten tus piernas y el concurrido tráfico. Tras comerte un señor potaje de garbanzos, echarte una siesta de 3 horas y media y plantearte la razón de tu existencia durante los 30 segundos que tardas en hacer de vientre, vas a tu cuarto a echarte una partidita </w:t>
       </w:r>
       <w:r>
-        <w:t xml:space="preserve">al </w:t>
+        <w:t xml:space="preserve">al Ultimate </w:t>
       </w:r>
       <w:proofErr w:type="spellStart"/>
       <w:r>
-        <w:t>Ultimate</w:t>
+        <w:t>Fantasy</w:t>
       </w:r>
       <w:proofErr w:type="spellEnd"/>
       <w:r>
+        <w:t xml:space="preserve">. </w:t>
+      </w:r>
+    </w:p>
+    <w:p>
+      <w:r>
+        <w:t xml:space="preserve">Entras en tu cuarto y se te hincha el pecho como un pavo al ver tu flamante VOP (Virtual </w:t>
+      </w:r>
+      <w:proofErr w:type="spellStart"/>
+      <w:r>
+        <w:t>Object</w:t>
+      </w:r>
+      <w:proofErr w:type="spellEnd"/>
+      <w:r>
         <w:t xml:space="preserve"> </w:t>
       </w:r>
       <w:proofErr w:type="spellStart"/>
       <w:r>
-        <w:t>Fantasy</w:t>
+        <w:t>Projector</w:t>
       </w:r>
       <w:proofErr w:type="spellEnd"/>
       <w:r>
-        <w:t xml:space="preserve">. </w:t>
-      </w:r>
-    </w:p>
-    <w:p>
-      <w:r>
-        <w:t xml:space="preserve">Entras en tu cuarto y se te hincha el pecho como un pavo al ver tu flamante VOP (Virtual </w:t>
+        <w:t>). El VOP es una consola puntera que</w:t>
+      </w:r>
+      <w:r>
+        <w:t>,</w:t>
+      </w:r>
+      <w:r>
+        <w:t xml:space="preserve"> mediante la sincronización de las ondas cerebrales en tiempo real del usuario, permite a este jugar, experimentar y sentir los detalles del juego con un realismo pasmoso)</w:t>
+      </w:r>
+      <w:r>
+        <w:t xml:space="preserve">. Mientras se actualiza el último parche piensa en los pobres jabalíes e iletrados </w:t>
       </w:r>
       <w:proofErr w:type="spellStart"/>
       <w:r>
-        <w:t>Object</w:t>
+        <w:t>goblins</w:t>
       </w:r>
       <w:proofErr w:type="spellEnd"/>
       <w:r>
-        <w:t xml:space="preserve"> </w:t>
-      </w:r>
-      <w:proofErr w:type="spellStart"/>
-      <w:r>
-        <w:t>Projector</w:t>
-      </w:r>
-      <w:proofErr w:type="spellEnd"/>
-      <w:r>
-        <w:t>). El VOP es una consola puntera que</w:t>
-      </w:r>
-      <w:r>
-        <w:t>,</w:t>
-      </w:r>
-      <w:r>
-        <w:t xml:space="preserve"> mediante la sincronización de las ondas cerebrales en tiempo real del usuario, permite a este jugar, experimentar y sentir los detalles del juego con un realismo pasmoso)</w:t>
-      </w:r>
-      <w:r>
-        <w:t xml:space="preserve">. Mientras se actualiza el último parche piensa en los pobres jabalíes e iletrados </w:t>
-      </w:r>
-      <w:proofErr w:type="spellStart"/>
-      <w:r>
-        <w:t>goblins</w:t>
-      </w:r>
-      <w:proofErr w:type="spellEnd"/>
-      <w:r>
         <w:t xml:space="preserve"> que vas a diezmar con tu motosierra oxidada. Tras una angustiosa espera de 2 minutos, te colocas el casco (ocupa hasta la nariz) y arrancas el juego…</w:t>
       </w:r>
     </w:p>
@@ -120,23 +112,7 @@
           <w:i/>
           <w:iCs/>
         </w:rPr>
-        <w:t xml:space="preserve">Inicializando </w:t>
-      </w:r>
-      <w:proofErr w:type="spellStart"/>
-      <w:r>
-        <w:rPr>
-          <w:i/>
-          <w:iCs/>
-        </w:rPr>
-        <w:t>Ultimate</w:t>
-      </w:r>
-      <w:proofErr w:type="spellEnd"/>
-      <w:r>
-        <w:rPr>
-          <w:i/>
-          <w:iCs/>
-        </w:rPr>
-        <w:t xml:space="preserve"> </w:t>
+        <w:t xml:space="preserve">Inicializando Ultimate </w:t>
       </w:r>
       <w:proofErr w:type="spellStart"/>
       <w:r>
@@ -456,7 +432,22 @@
         <w:ind w:left="360"/>
       </w:pPr>
       <w:r>
-        <w:t>Interactúa con la pizarra grande, dónde dice lo siguiente: “El conejo blanco saltó a la colina X, en Y encontró una zanahoria y en Z se encontró con el zorro. Este volvió por dónde había venido y en su madriguera se escondió. Si al conejo quieres hallar, en su madriguera debes entrar”.</w:t>
+        <w:t>Interactúa con la pizarra grande, dónde dice lo siguiente: “El conejo blanco saltó a la colina X, en Y encontró una zanahoria y en Z se encontró con el zorro. Este volvió por dónde había venido y en su madriguera se escondió. Si al conejo quieres hallar, en su madriguera debes entrar”</w:t>
+      </w:r>
+      <w:r>
+        <w:t xml:space="preserve"> (</w:t>
+      </w:r>
+      <w:r>
+        <w:rPr>
+          <w:b/>
+          <w:bCs/>
+          <w:i/>
+          <w:iCs/>
+        </w:rPr>
+        <w:t>Juego de la pizarra</w:t>
+      </w:r>
+      <w:r>
+        <w:t>).</w:t>
       </w:r>
     </w:p>
     <w:p>
@@ -481,37 +472,115 @@
         <w:t>). En la entrada al cuarto trastero hay una cerradura digital que te pide que inserte 5 números en la siguiente secuencia: X-Y-Z-Y-X</w:t>
       </w:r>
       <w:r>
-        <w:t>, siguiendo la lógica del acertijo, el jugador debe: traducir de binario a decimal los números y luego introducir estos en la secuencia correcta en la cerradura.</w:t>
-      </w:r>
-    </w:p>
-    <w:p>
-      <w:pPr>
-        <w:ind w:left="360"/>
-      </w:pPr>
-      <w:r>
-        <w:t>Pero una vez el jugador llega a la puerta del trastero (lateral derecho de la sala) comprobará que no hay cerradura, sino un papel en el resquicio de la puerta, que dice lo siguiente: “”</w:t>
+        <w:t>, siguiendo la lógica del acertijo, el jugador debe: traducir de binario a decimal los número</w:t>
+      </w:r>
+      <w:r>
+        <w:t>s, para posteriormente</w:t>
+      </w:r>
+      <w:r>
+        <w:t xml:space="preserve"> introducir estos en la secuencia correcta en </w:t>
+      </w:r>
+      <w:r>
+        <w:t>una</w:t>
+      </w:r>
+      <w:r>
+        <w:t xml:space="preserve"> cerradura</w:t>
+      </w:r>
+      <w:r>
+        <w:t xml:space="preserve"> que se encontrará</w:t>
+      </w:r>
+      <w:r>
+        <w:t>.</w:t>
+      </w:r>
+    </w:p>
+    <w:p>
+      <w:pPr>
+        <w:ind w:left="360"/>
+      </w:pPr>
+      <w:r>
+        <w:t>Pero una vez el jugador llega a la puerta del trastero (lateral derecho de la sala) comprobará que no hay cerradura, sino un papel en el resquicio de la puerta, que dice lo siguiente: “</w:t>
+      </w:r>
+      <w:r>
+        <w:t>Si la cerradura quieres hacer aparecer, la gratitud de un granjero deberás merecer.</w:t>
+      </w:r>
+      <w:r>
+        <w:t xml:space="preserve"> Al granjero encontrarás a la hora de almorzar.</w:t>
+      </w:r>
+      <w:r>
+        <w:t>”</w:t>
+      </w:r>
+      <w:r>
+        <w:t xml:space="preserve"> La pista se refiere a las 15:00 horas, que hace a su vez referencia al ordenador 15, </w:t>
+      </w:r>
+      <w:r>
+        <w:rPr>
+          <w:color w:val="FF0000"/>
+        </w:rPr>
+        <w:t>posición [10][17] del array del mapa</w:t>
+      </w:r>
+      <w:r>
+        <w:t xml:space="preserve">. Una vez llegue al ordenador e interactúe con él, comenzará el juego de </w:t>
+      </w:r>
+      <w:r>
+        <w:rPr>
+          <w:b/>
+          <w:bCs/>
+          <w:i/>
+          <w:iCs/>
+        </w:rPr>
+        <w:t>el Granjero</w:t>
+      </w:r>
+      <w:r>
+        <w:t xml:space="preserve">. Una vez superado dicho juego, se mostrará por pantalla: “Gracias </w:t>
+      </w:r>
+      <w:proofErr w:type="spellStart"/>
+      <w:r>
+        <w:t>amijo</w:t>
+      </w:r>
+      <w:proofErr w:type="spellEnd"/>
+      <w:r>
+        <w:t>, ahora tendrás la posibilidad de pasar.”</w:t>
+      </w:r>
+      <w:r>
+        <w:t>, indicando al jugador que vuelva a la puerta donde recogió el mensaje anterior, donde se encontrará con una cerradura electrónica.</w:t>
+      </w:r>
+      <w:r>
+        <w:t xml:space="preserve">  </w:t>
+      </w:r>
+    </w:p>
+    <w:p>
+      <w:pPr>
+        <w:ind w:left="360"/>
+      </w:pPr>
+      <w:r>
+        <w:t>Al introducir el código</w:t>
+      </w:r>
+      <w:r>
+        <w:t xml:space="preserve"> descubierto en el juego de la pizarra</w:t>
+      </w:r>
+      <w:r>
+        <w:t xml:space="preserve">, la puerta se abre y dentro encuentras el código para generar un </w:t>
+      </w:r>
+      <w:r>
+        <w:rPr>
+          <w:b/>
+          <w:bCs/>
+          <w:i/>
+          <w:iCs/>
+        </w:rPr>
+        <w:t xml:space="preserve">soplete. </w:t>
+      </w:r>
+      <w:r>
+        <w:t>(Definic</w:t>
       </w:r>
       <w:bookmarkStart w:id="0" w:name="_GoBack"/>
       <w:bookmarkEnd w:id="0"/>
-    </w:p>
-    <w:p>
-      <w:pPr>
-        <w:ind w:left="360"/>
-      </w:pPr>
-      <w:r>
-        <w:t xml:space="preserve">Al introducir correctamente el código, la puerta se abre y dentro encuentras el código para generar un </w:t>
-      </w:r>
-      <w:r>
-        <w:rPr>
-          <w:b/>
-          <w:bCs/>
-          <w:i/>
-          <w:iCs/>
-        </w:rPr>
-        <w:t xml:space="preserve">soplete. </w:t>
-      </w:r>
-      <w:r>
-        <w:t xml:space="preserve">(Definición del objeto: “Un soplete normal y corriente. Tiene un conejo blanco impreso en él y una frase de advertencia: </w:t>
+      <w:r>
+        <w:t xml:space="preserve">ión del objeto: “Un soplete normal y </w:t>
+      </w:r>
+      <w:r>
+        <w:lastRenderedPageBreak/>
+        <w:t xml:space="preserve">corriente. Tiene un conejo blanco impreso en él y una frase de advertencia: </w:t>
       </w:r>
       <w:r>
         <w:t xml:space="preserve">NO funde </w:t>
@@ -554,297 +623,297 @@
         <w:ind w:left="360"/>
       </w:pPr>
       <w:r>
-        <w:t xml:space="preserve">Con el soplete en el inventario, el jugador deberá proseguir la búsqueda para hallar la salida en el aula. Este tendrá que visitar la mesa del profesor y podrá usar la opción “fundir la cerradura del cajón del profesor”, esta se abrirá y el jugador encontrará una caja del </w:t>
+        <w:t xml:space="preserve">Con el soplete en el inventario, el jugador deberá proseguir la búsqueda para hallar la salida en el aula. Este tendrá que visitar la mesa del profesor y podrá usar la opción “fundir la cerradura del cajón del profesor”, esta se abrirá y el jugador encontrará una caja del tamaño de una fiambrera </w:t>
+      </w:r>
+      <w:r>
+        <w:t xml:space="preserve">con una pantalla LCD. Para abrir la caja, el jugador deberá superar la prueba de </w:t>
+      </w:r>
+      <w:r>
+        <w:rPr>
+          <w:b/>
+          <w:bCs/>
+          <w:i/>
+          <w:iCs/>
+        </w:rPr>
+        <w:t>Tres en Raya</w:t>
+      </w:r>
+      <w:r>
+        <w:t>.</w:t>
+      </w:r>
+    </w:p>
+    <w:p>
+      <w:pPr>
+        <w:ind w:left="360"/>
+      </w:pPr>
+      <w:r>
+        <w:t xml:space="preserve">Superada la prueba, la caja se abrirá </w:t>
+      </w:r>
+      <w:r>
+        <w:t xml:space="preserve">con un </w:t>
+      </w:r>
+      <w:r>
+        <w:rPr>
+          <w:b/>
+          <w:bCs/>
+          <w:i/>
+          <w:iCs/>
+        </w:rPr>
+        <w:t>CD-ROM</w:t>
+      </w:r>
+      <w:r>
+        <w:t>. (Definición del objeto: El título impreso en la carcasa reza lo siguiente</w:t>
+      </w:r>
+      <w:r>
+        <w:t xml:space="preserve">: </w:t>
+      </w:r>
+      <w:r>
+        <w:t xml:space="preserve">“Juego de ajedrez sencillito para </w:t>
+      </w:r>
+      <w:proofErr w:type="spellStart"/>
+      <w:r>
+        <w:t>Dummies</w:t>
+      </w:r>
+      <w:proofErr w:type="spellEnd"/>
+      <w:r>
+        <w:t>. Edad recomendada de 2 a 5 años mentales”. Tie</w:t>
+      </w:r>
+      <w:r>
+        <w:t>ne escrito una frase a mano: “</w:t>
+      </w:r>
+      <w:r>
+        <w:t>Las estaciones del año y también los elementos y los puntos cardinales y el número represento</w:t>
+      </w:r>
+      <w:r>
+        <w:t>”. Esta</w:t>
+      </w:r>
+      <w:r>
+        <w:t xml:space="preserve"> última frase hace referencia al número 4, que es la mesa con un ordenador que tiene lector de CD</w:t>
+      </w:r>
+      <w:r>
+        <w:t xml:space="preserve">). </w:t>
+      </w:r>
+    </w:p>
+    <w:p>
+      <w:pPr>
+        <w:ind w:left="360"/>
+      </w:pPr>
+      <w:r>
+        <w:t xml:space="preserve">Una vez en la mesa, el jugador se encontrará en pantalla con una intrincada cerradura y una lista de números del 1 al 9. Parece que los números encajan en la cerradura. (Comienza el juego </w:t>
+      </w:r>
+      <w:r>
+        <w:rPr>
+          <w:b/>
+          <w:i/>
+        </w:rPr>
+        <w:t>la cerradura</w:t>
+      </w:r>
+      <w:r>
+        <w:t xml:space="preserve">: </w:t>
+      </w:r>
+      <w:r>
+        <w:t>el jugador debe colocar los números dentro de los huecos de la cerradura, de tal forma que el producto de las 3 filas (2 verticales y una horizontal) sean simultáneamente el mismo</w:t>
+      </w:r>
+      <w:r>
+        <w:t>).</w:t>
+      </w:r>
+    </w:p>
+    <w:p>
+      <w:pPr>
+        <w:ind w:left="360"/>
+        <w:rPr>
+          <w:b/>
+          <w:bCs/>
+        </w:rPr>
+      </w:pPr>
+      <w:r>
+        <w:rPr>
+          <w:b/>
+          <w:bCs/>
+        </w:rPr>
+        <w:t>Prueba 3</w:t>
+      </w:r>
+    </w:p>
+    <w:p>
+      <w:pPr>
+        <w:ind w:left="360"/>
+      </w:pPr>
+      <w:r>
+        <w:t>Superada la prueba previa, e</w:t>
+      </w:r>
+      <w:r>
+        <w:t xml:space="preserve">l jugador </w:t>
+      </w:r>
+      <w:r>
+        <w:t>puede</w:t>
+      </w:r>
+      <w:r>
+        <w:t xml:space="preserve"> acceder al ordenador con lector CD para poder ejecutar el programa contenido en el CD y superar una prueba sencilla de </w:t>
+      </w:r>
+      <w:r>
+        <w:rPr>
+          <w:b/>
+          <w:bCs/>
+          <w:i/>
+          <w:iCs/>
+        </w:rPr>
+        <w:t>Ajedrez</w:t>
+      </w:r>
+      <w:r>
+        <w:t>.</w:t>
+      </w:r>
+    </w:p>
+    <w:p>
+      <w:pPr>
+        <w:ind w:left="360"/>
+      </w:pPr>
+      <w:r>
+        <w:t xml:space="preserve">Superada la prueba, el jugador obtendrá un código para poder instanciar una </w:t>
+      </w:r>
+      <w:r>
+        <w:rPr>
+          <w:b/>
+          <w:bCs/>
+          <w:i/>
+          <w:iCs/>
+        </w:rPr>
+        <w:t>L</w:t>
+      </w:r>
+      <w:r>
+        <w:rPr>
+          <w:b/>
+          <w:bCs/>
+          <w:i/>
+          <w:iCs/>
+        </w:rPr>
+        <w:t>upa</w:t>
+      </w:r>
+      <w:r>
+        <w:t>.</w:t>
+      </w:r>
+    </w:p>
+    <w:p>
+      <w:pPr>
+        <w:ind w:left="360"/>
+      </w:pPr>
+      <w:r>
+        <w:t>Si el jugador se ubica delante de la puerta de salida al pasillo, tendrá la opción disponible de usar la lupa: “En la cerradura hay algo impreso: 4321. Parece una contraseña.”</w:t>
+      </w:r>
+    </w:p>
+    <w:p>
+      <w:pPr>
+        <w:ind w:left="360"/>
+        <w:rPr>
+          <w:b/>
+          <w:i/>
+        </w:rPr>
+      </w:pPr>
+      <w:r>
+        <w:t xml:space="preserve">Si introduce dicha contraseña en el ordenador del profesor, podrá iniciar sesión con ese ordenador y superar la prueba </w:t>
+      </w:r>
+      <w:r>
+        <w:rPr>
+          <w:b/>
+          <w:i/>
+        </w:rPr>
+        <w:t>los Vasos.</w:t>
+      </w:r>
+    </w:p>
+    <w:p>
+      <w:pPr>
+        <w:ind w:left="360"/>
+      </w:pPr>
+      <w:r>
+        <w:t>Superada la prueba, se encenderá el cañón en calidad VGA donde se podrá leer: “No hay puerta.” Si el jugador se acerca a la puerta de salida, saltará el mensaje: “Cierto, no hay puerta”, y este podrá salir del aula y terminar la Fase 1.</w:t>
+      </w:r>
+    </w:p>
+    <w:p>
+      <w:pPr>
+        <w:ind w:left="360"/>
+        <w:rPr>
+          <w:b/>
+          <w:bCs/>
+        </w:rPr>
+      </w:pPr>
+      <w:r>
+        <w:rPr>
+          <w:b/>
+          <w:bCs/>
+        </w:rPr>
+        <w:t>Zonas de interacción</w:t>
+      </w:r>
+    </w:p>
+    <w:p>
+      <w:pPr>
+        <w:ind w:left="360"/>
+      </w:pPr>
+      <w:r>
+        <w:t>1) Mesa del profesor.</w:t>
+      </w:r>
+    </w:p>
+    <w:p>
+      <w:pPr>
+        <w:ind w:left="360"/>
+      </w:pPr>
+      <w:r>
+        <w:t>- Observar la mesa: “Esta es la mesa que usan los profesores y, cómo era de esperar, los rotuladores están todos gastados.”</w:t>
+      </w:r>
+    </w:p>
+    <w:p>
+      <w:pPr>
+        <w:ind w:left="360"/>
+      </w:pPr>
+      <w:r>
+        <w:t>- Observar el archivador: “Está cerrado herméticamente, y lo más crispante de todo: ¡La cerradura no tiene una apertura para introducir llave alguna!”</w:t>
+      </w:r>
+      <w:r>
+        <w:t xml:space="preserve"> </w:t>
+      </w:r>
+      <w:r>
+        <w:rPr>
+          <w:b/>
+          <w:bCs/>
+          <w:i/>
+          <w:iCs/>
+        </w:rPr>
+        <w:t>Si está abierta</w:t>
+      </w:r>
+      <w:r>
+        <w:t xml:space="preserve">: “La cerradura está deformada, como la mente retorcida de </w:t>
+      </w:r>
+      <w:proofErr w:type="spellStart"/>
+      <w:r>
+        <w:t>Luismi</w:t>
+      </w:r>
+      <w:proofErr w:type="spellEnd"/>
+      <w:r>
+        <w:t xml:space="preserve"> al mandarnos ejercicios de Base de Datos.”</w:t>
+      </w:r>
+    </w:p>
+    <w:p>
+      <w:pPr>
+        <w:ind w:left="360"/>
+      </w:pPr>
+      <w:r>
+        <w:t>- Observar la pantalla del profesor. “Está apagada</w:t>
+      </w:r>
+      <w:r>
+        <w:t xml:space="preserve">, como mis ganas de estudiar a las 8 de la tarde.” </w:t>
+      </w:r>
+      <w:r>
+        <w:rPr>
+          <w:b/>
+          <w:bCs/>
+          <w:i/>
+          <w:iCs/>
+        </w:rPr>
+        <w:t>Si se posee la Lupa</w:t>
+      </w:r>
+      <w:r>
+        <w:t xml:space="preserve">: “¡Está encendida! Hay un panel con un teclado numérico. Está </w:t>
       </w:r>
       <w:r>
         <w:lastRenderedPageBreak/>
-        <w:t xml:space="preserve">tamaño de una fiambrera </w:t>
-      </w:r>
-      <w:r>
-        <w:t xml:space="preserve">con una pantalla LCD. Para abrir la caja, el jugador deberá superar la prueba de </w:t>
-      </w:r>
-      <w:r>
-        <w:rPr>
-          <w:b/>
-          <w:bCs/>
-          <w:i/>
-          <w:iCs/>
-        </w:rPr>
-        <w:t>Tres en Raya</w:t>
-      </w:r>
-      <w:r>
-        <w:t>.</w:t>
-      </w:r>
-    </w:p>
-    <w:p>
-      <w:pPr>
-        <w:ind w:left="360"/>
-      </w:pPr>
-      <w:r>
-        <w:t xml:space="preserve">Superada la prueba, la caja se abrirá </w:t>
-      </w:r>
-      <w:r>
-        <w:t xml:space="preserve">con un </w:t>
-      </w:r>
-      <w:r>
-        <w:rPr>
-          <w:b/>
-          <w:bCs/>
-          <w:i/>
-          <w:iCs/>
-        </w:rPr>
-        <w:t>CD-ROM</w:t>
-      </w:r>
-      <w:r>
-        <w:t>. (Definición del objeto: El título impreso en la carcasa reza lo siguiente</w:t>
-      </w:r>
-      <w:r>
-        <w:t xml:space="preserve">: </w:t>
-      </w:r>
-      <w:r>
-        <w:t xml:space="preserve">“Juego de ajedrez sencillito para </w:t>
-      </w:r>
-      <w:proofErr w:type="spellStart"/>
-      <w:r>
-        <w:t>Dummies</w:t>
-      </w:r>
-      <w:proofErr w:type="spellEnd"/>
-      <w:r>
-        <w:t>. Edad recomendada de 2 a 5 años mentales”. Tie</w:t>
-      </w:r>
-      <w:r>
-        <w:t>ne escrito una frase a mano: “</w:t>
-      </w:r>
-      <w:r>
-        <w:t>Las estaciones del año y también los elementos y los puntos cardinales y el número represento</w:t>
-      </w:r>
-      <w:r>
-        <w:t>”. Esta</w:t>
-      </w:r>
-      <w:r>
-        <w:t xml:space="preserve"> última frase hace referencia al número 4, que es la mesa con un ordenador que tiene lector de CD</w:t>
-      </w:r>
-      <w:r>
-        <w:t xml:space="preserve">). </w:t>
-      </w:r>
-    </w:p>
-    <w:p>
-      <w:pPr>
-        <w:ind w:left="360"/>
-      </w:pPr>
-      <w:r>
-        <w:t xml:space="preserve">Una vez en la mesa, el jugador se encontrará en pantalla con una intrincada cerradura y una lista de números del 1 al 9. Parece que los números encajan en la cerradura. (Comienza el juego </w:t>
-      </w:r>
-      <w:r>
-        <w:rPr>
-          <w:b/>
-          <w:i/>
-        </w:rPr>
-        <w:t>la cerradura</w:t>
-      </w:r>
-      <w:r>
-        <w:t xml:space="preserve">: </w:t>
-      </w:r>
-      <w:r>
-        <w:t>el jugador debe colocar los números dentro de los huecos de la cerradura, de tal forma que el producto de las 3 filas (2 verticales y una horizontal) sean simultáneamente el mismo</w:t>
-      </w:r>
-      <w:r>
-        <w:t>).</w:t>
-      </w:r>
-    </w:p>
-    <w:p>
-      <w:pPr>
-        <w:ind w:left="360"/>
-        <w:rPr>
-          <w:b/>
-          <w:bCs/>
-        </w:rPr>
-      </w:pPr>
-      <w:r>
-        <w:rPr>
-          <w:b/>
-          <w:bCs/>
-        </w:rPr>
-        <w:t>Prueba 3</w:t>
-      </w:r>
-    </w:p>
-    <w:p>
-      <w:pPr>
-        <w:ind w:left="360"/>
-      </w:pPr>
-      <w:r>
-        <w:t>Superada la prueba previa, e</w:t>
-      </w:r>
-      <w:r>
-        <w:t xml:space="preserve">l jugador </w:t>
-      </w:r>
-      <w:r>
-        <w:t>puede</w:t>
-      </w:r>
-      <w:r>
-        <w:t xml:space="preserve"> acceder al ordenador con lector CD para poder ejecutar el programa contenido en el CD y superar una prueba sencilla de </w:t>
-      </w:r>
-      <w:r>
-        <w:rPr>
-          <w:b/>
-          <w:bCs/>
-          <w:i/>
-          <w:iCs/>
-        </w:rPr>
-        <w:t>Ajedrez</w:t>
-      </w:r>
-      <w:r>
-        <w:t>.</w:t>
-      </w:r>
-    </w:p>
-    <w:p>
-      <w:pPr>
-        <w:ind w:left="360"/>
-      </w:pPr>
-      <w:r>
-        <w:t xml:space="preserve">Superada la prueba, el jugador obtendrá un código para poder instanciar una </w:t>
-      </w:r>
-      <w:r>
-        <w:rPr>
-          <w:b/>
-          <w:bCs/>
-          <w:i/>
-          <w:iCs/>
-        </w:rPr>
-        <w:t>L</w:t>
-      </w:r>
-      <w:r>
-        <w:rPr>
-          <w:b/>
-          <w:bCs/>
-          <w:i/>
-          <w:iCs/>
-        </w:rPr>
-        <w:t>upa</w:t>
-      </w:r>
-      <w:r>
-        <w:t>.</w:t>
-      </w:r>
-    </w:p>
-    <w:p>
-      <w:pPr>
-        <w:ind w:left="360"/>
-      </w:pPr>
-      <w:r>
-        <w:t>Si el jugador se ubica delante de la puerta de salida al pasillo, tendrá la opción disponible de usar la lupa: “En la cerradura hay algo impreso: 4321. Parece una contraseña.”</w:t>
-      </w:r>
-    </w:p>
-    <w:p>
-      <w:pPr>
-        <w:ind w:left="360"/>
-        <w:rPr>
-          <w:b/>
-          <w:i/>
-        </w:rPr>
-      </w:pPr>
-      <w:r>
-        <w:t xml:space="preserve">Si introduce dicha contraseña en el ordenador del profesor, podrá iniciar sesión con ese ordenador y superar la prueba </w:t>
-      </w:r>
-      <w:r>
-        <w:rPr>
-          <w:b/>
-          <w:i/>
-        </w:rPr>
-        <w:t>los Vasos.</w:t>
-      </w:r>
-    </w:p>
-    <w:p>
-      <w:pPr>
-        <w:ind w:left="360"/>
-      </w:pPr>
-      <w:r>
-        <w:t>Superada la prueba, se encenderá el cañón en calidad VGA donde se podrá leer: “No hay puerta.” Si el jugador se acerca a la puerta de salida, saltará el mensaje: “Cierto, no hay puerta”, y este podrá salir del aula y terminar la Fase 1.</w:t>
-      </w:r>
-    </w:p>
-    <w:p>
-      <w:pPr>
-        <w:ind w:left="360"/>
-        <w:rPr>
-          <w:b/>
-          <w:bCs/>
-        </w:rPr>
-      </w:pPr>
-      <w:r>
-        <w:rPr>
-          <w:b/>
-          <w:bCs/>
-        </w:rPr>
-        <w:t>Zonas de interacción</w:t>
-      </w:r>
-    </w:p>
-    <w:p>
-      <w:pPr>
-        <w:ind w:left="360"/>
-      </w:pPr>
-      <w:r>
-        <w:t>1) Mesa del profesor.</w:t>
-      </w:r>
-    </w:p>
-    <w:p>
-      <w:pPr>
-        <w:ind w:left="360"/>
-      </w:pPr>
-      <w:r>
-        <w:t>- Observar la mesa: “Esta es la mesa que usan los profesores y, cómo era de esperar, los rotuladores están todos gastados.”</w:t>
-      </w:r>
-    </w:p>
-    <w:p>
-      <w:pPr>
-        <w:ind w:left="360"/>
-      </w:pPr>
-      <w:r>
-        <w:t>- Observar el archivador: “Está cerrado herméticamente, y lo más crispante de todo: ¡La cerradura no tiene una apertura para introducir llave alguna!”</w:t>
-      </w:r>
-      <w:r>
-        <w:t xml:space="preserve"> </w:t>
-      </w:r>
-      <w:r>
-        <w:rPr>
-          <w:b/>
-          <w:bCs/>
-          <w:i/>
-          <w:iCs/>
-        </w:rPr>
-        <w:t>Si está abierta</w:t>
-      </w:r>
-      <w:r>
-        <w:t xml:space="preserve">: “La cerradura está deformada, como la mente retorcida de </w:t>
-      </w:r>
-      <w:proofErr w:type="spellStart"/>
-      <w:r>
-        <w:t>Luismi</w:t>
-      </w:r>
-      <w:proofErr w:type="spellEnd"/>
-      <w:r>
-        <w:t xml:space="preserve"> al mandarnos ejercicios de Base de Datos.”</w:t>
-      </w:r>
-    </w:p>
-    <w:p>
-      <w:pPr>
-        <w:ind w:left="360"/>
-      </w:pPr>
-      <w:r>
-        <w:t>- Observar la pantalla del profesor. “Está apagada</w:t>
-      </w:r>
-      <w:r>
-        <w:t xml:space="preserve">, como mis ganas de estudiar a las 8 de la tarde.” </w:t>
-      </w:r>
-      <w:r>
-        <w:rPr>
-          <w:b/>
-          <w:bCs/>
-          <w:i/>
-          <w:iCs/>
-        </w:rPr>
-        <w:t>Si se posee la Lupa</w:t>
-      </w:r>
-      <w:r>
-        <w:t xml:space="preserve">: “¡Está encendida! Hay un panel con un teclado numérico. Está pidiendo una contraseña.” </w:t>
+        <w:t xml:space="preserve">pidiendo una contraseña.” </w:t>
       </w:r>
       <w:r>
         <w:rPr>
@@ -878,7 +947,6 @@
         <w:ind w:left="360"/>
       </w:pPr>
       <w:r>
-        <w:lastRenderedPageBreak/>
         <w:t>“¿Qué es esto? Hay una caja dentro. Tiene una pantalla táctil…</w:t>
       </w:r>
       <w:r>
@@ -901,15 +969,7 @@
         <w:ind w:left="360"/>
       </w:pPr>
       <w:r>
-        <w:t>(Tres en Raya, Ajedrez, Contraseña (</w:t>
-      </w:r>
-      <w:proofErr w:type="spellStart"/>
-      <w:r>
-        <w:t>Adri</w:t>
-      </w:r>
-      <w:proofErr w:type="spellEnd"/>
-      <w:r>
-        <w:t>), Cerradura y Vasos)</w:t>
+        <w:t>(Tres en Raya, Ajedrez, Contraseña (Adri), Cerradura y Vasos)</w:t>
       </w:r>
     </w:p>
     <w:p/>
@@ -924,7 +984,7 @@
 </file>
 
 <file path=word/numbering.xml><?xml version="1.0" encoding="utf-8"?>
-<w:numbering xmlns:wpc="http://schemas.microsoft.com/office/word/2010/wordprocessingCanvas" xmlns:cx="http://schemas.microsoft.com/office/drawing/2014/chartex" xmlns:mc="http://schemas.openxmlformats.org/markup-compatibility/2006" xmlns:o="urn:schemas-microsoft-com:office:office" xmlns:r="http://schemas.openxmlformats.org/officeDocument/2006/relationships" xmlns:m="http://schemas.openxmlformats.org/officeDocument/2006/math" xmlns:v="urn:schemas-microsoft-com:vml" xmlns:wp14="http://schemas.microsoft.com/office/word/2010/wordprocessingDrawing" xmlns:wp="http://schemas.openxmlformats.org/drawingml/2006/wordprocessingDrawing" xmlns:w10="urn:schemas-microsoft-com:office:word" xmlns:w="http://schemas.openxmlformats.org/wordprocessingml/2006/main" xmlns:w14="http://schemas.microsoft.com/office/word/2010/wordml" xmlns:w15="http://schemas.microsoft.com/office/word/2012/wordml" xmlns:w16se="http://schemas.microsoft.com/office/word/2015/wordml/symex" xmlns:wpg="http://schemas.microsoft.com/office/word/2010/wordprocessingGroup" xmlns:wpi="http://schemas.microsoft.com/office/word/2010/wordprocessingInk" xmlns:wne="http://schemas.microsoft.com/office/word/2006/wordml" xmlns:wps="http://schemas.microsoft.com/office/word/2010/wordprocessingShape" mc:Ignorable="w14 w15 w16se wp14">
+<w:numbering xmlns:wpc="http://schemas.microsoft.com/office/word/2010/wordprocessingCanvas" xmlns:cx="http://schemas.microsoft.com/office/drawing/2014/chartex" xmlns:cx1="http://schemas.microsoft.com/office/drawing/2015/9/8/chartex" xmlns:cx2="http://schemas.microsoft.com/office/drawing/2015/10/21/chartex" xmlns:cx3="http://schemas.microsoft.com/office/drawing/2016/5/9/chartex" xmlns:cx4="http://schemas.microsoft.com/office/drawing/2016/5/10/chartex" xmlns:cx5="http://schemas.microsoft.com/office/drawing/2016/5/11/chartex" xmlns:cx6="http://schemas.microsoft.com/office/drawing/2016/5/12/chartex" xmlns:cx7="http://schemas.microsoft.com/office/drawing/2016/5/13/chartex" xmlns:cx8="http://schemas.microsoft.com/office/drawing/2016/5/14/chartex" xmlns:mc="http://schemas.openxmlformats.org/markup-compatibility/2006" xmlns:aink="http://schemas.microsoft.com/office/drawing/2016/ink" xmlns:am3d="http://schemas.microsoft.com/office/drawing/2017/model3d" xmlns:o="urn:schemas-microsoft-com:office:office" xmlns:r="http://schemas.openxmlformats.org/officeDocument/2006/relationships" xmlns:m="http://schemas.openxmlformats.org/officeDocument/2006/math" xmlns:v="urn:schemas-microsoft-com:vml" xmlns:wp14="http://schemas.microsoft.com/office/word/2010/wordprocessingDrawing" xmlns:wp="http://schemas.openxmlformats.org/drawingml/2006/wordprocessingDrawing" xmlns:w10="urn:schemas-microsoft-com:office:word" xmlns:w="http://schemas.openxmlformats.org/wordprocessingml/2006/main" xmlns:w14="http://schemas.microsoft.com/office/word/2010/wordml" xmlns:w15="http://schemas.microsoft.com/office/word/2012/wordml" xmlns:w16cid="http://schemas.microsoft.com/office/word/2016/wordml/cid" xmlns:w16se="http://schemas.microsoft.com/office/word/2015/wordml/symex" xmlns:wpg="http://schemas.microsoft.com/office/word/2010/wordprocessingGroup" xmlns:wpi="http://schemas.microsoft.com/office/word/2010/wordprocessingInk" xmlns:wne="http://schemas.microsoft.com/office/word/2006/wordml" xmlns:wps="http://schemas.microsoft.com/office/word/2010/wordprocessingShape" mc:Ignorable="w14 w15 w16se w16cid wp14">
   <w:abstractNum w:abstractNumId="0" w15:restartNumberingAfterBreak="0">
     <w:nsid w:val="7F0B0E09"/>
     <w:multiLevelType w:val="hybridMultilevel"/>
@@ -1044,7 +1104,7 @@
 </file>
 
 <file path=word/styles.xml><?xml version="1.0" encoding="utf-8"?>
-<w:styles xmlns:mc="http://schemas.openxmlformats.org/markup-compatibility/2006" xmlns:r="http://schemas.openxmlformats.org/officeDocument/2006/relationships" xmlns:w="http://schemas.openxmlformats.org/wordprocessingml/2006/main" xmlns:w14="http://schemas.microsoft.com/office/word/2010/wordml" xmlns:w15="http://schemas.microsoft.com/office/word/2012/wordml" xmlns:w16se="http://schemas.microsoft.com/office/word/2015/wordml/symex" mc:Ignorable="w14 w15 w16se">
+<w:styles xmlns:mc="http://schemas.openxmlformats.org/markup-compatibility/2006" xmlns:r="http://schemas.openxmlformats.org/officeDocument/2006/relationships" xmlns:w="http://schemas.openxmlformats.org/wordprocessingml/2006/main" xmlns:w14="http://schemas.microsoft.com/office/word/2010/wordml" xmlns:w15="http://schemas.microsoft.com/office/word/2012/wordml" xmlns:w16cid="http://schemas.microsoft.com/office/word/2016/wordml/cid" xmlns:w16se="http://schemas.microsoft.com/office/word/2015/wordml/symex" mc:Ignorable="w14 w15 w16se w16cid">
   <w:docDefaults>
     <w:rPrDefault>
       <w:rPr>
@@ -1060,7 +1120,7 @@
       </w:pPr>
     </w:pPrDefault>
   </w:docDefaults>
-  <w:latentStyles w:defLockedState="0" w:defUIPriority="99" w:defSemiHidden="0" w:defUnhideWhenUsed="0" w:defQFormat="0" w:count="371">
+  <w:latentStyles w:defLockedState="0" w:defUIPriority="99" w:defSemiHidden="0" w:defUnhideWhenUsed="0" w:defQFormat="0" w:count="376">
     <w:lsdException w:name="Normal" w:uiPriority="0" w:qFormat="1"/>
     <w:lsdException w:name="heading 1" w:uiPriority="9" w:qFormat="1"/>
     <w:lsdException w:name="heading 2" w:semiHidden="1" w:uiPriority="9" w:unhideWhenUsed="1" w:qFormat="1"/>
@@ -1166,7 +1226,6 @@
     <w:lsdException w:name="HTML Sample" w:semiHidden="1" w:unhideWhenUsed="1"/>
     <w:lsdException w:name="HTML Typewriter" w:semiHidden="1" w:unhideWhenUsed="1"/>
     <w:lsdException w:name="HTML Variable" w:semiHidden="1" w:unhideWhenUsed="1"/>
-    <w:lsdException w:name="Normal Table" w:semiHidden="1" w:unhideWhenUsed="1"/>
     <w:lsdException w:name="annotation subject" w:semiHidden="1" w:unhideWhenUsed="1"/>
     <w:lsdException w:name="No List" w:semiHidden="1" w:unhideWhenUsed="1"/>
     <w:lsdException w:name="Outline List 1" w:semiHidden="1" w:unhideWhenUsed="1"/>
@@ -1209,11 +1268,8 @@
     <w:lsdException w:name="Table Contemporary" w:semiHidden="1" w:unhideWhenUsed="1"/>
     <w:lsdException w:name="Table Elegant" w:semiHidden="1" w:unhideWhenUsed="1"/>
     <w:lsdException w:name="Table Professional" w:semiHidden="1" w:unhideWhenUsed="1"/>
-    <w:lsdException w:name="Table Subtle 1" w:semiHidden="1" w:unhideWhenUsed="1"/>
     <w:lsdException w:name="Table Subtle 2" w:semiHidden="1" w:unhideWhenUsed="1"/>
     <w:lsdException w:name="Table Web 1" w:semiHidden="1" w:unhideWhenUsed="1"/>
-    <w:lsdException w:name="Table Web 2" w:semiHidden="1" w:unhideWhenUsed="1"/>
-    <w:lsdException w:name="Table Web 3" w:semiHidden="1" w:unhideWhenUsed="1"/>
     <w:lsdException w:name="Balloon Text" w:semiHidden="1" w:unhideWhenUsed="1"/>
     <w:lsdException w:name="Table Grid" w:uiPriority="39"/>
     <w:lsdException w:name="Table Theme" w:semiHidden="1" w:unhideWhenUsed="1"/>
@@ -1432,6 +1488,11 @@
     <w:lsdException w:name="List Table 5 Dark Accent 6" w:uiPriority="50"/>
     <w:lsdException w:name="List Table 6 Colorful Accent 6" w:uiPriority="51"/>
     <w:lsdException w:name="List Table 7 Colorful Accent 6" w:uiPriority="52"/>
+    <w:lsdException w:name="Mention" w:semiHidden="1" w:unhideWhenUsed="1"/>
+    <w:lsdException w:name="Smart Hyperlink" w:semiHidden="1" w:unhideWhenUsed="1"/>
+    <w:lsdException w:name="Hashtag" w:semiHidden="1" w:unhideWhenUsed="1"/>
+    <w:lsdException w:name="Unresolved Mention" w:semiHidden="1" w:unhideWhenUsed="1"/>
+    <w:lsdException w:name="Smart Link" w:semiHidden="1" w:unhideWhenUsed="1"/>
   </w:latentStyles>
   <w:style w:type="paragraph" w:default="1" w:styleId="Normal">
     <w:name w:val="Normal"/>

</xml_diff>